<commit_message>
Added draw and AI tests
</commit_message>
<xml_diff>
--- a/Project Tests.docx
+++ b/Project Tests.docx
@@ -29,7 +29,7 @@
     <w:tbl>
       <w:tblPr>
         <w:tblStyle w:val="a3"/>
-        <w:tblW w:w="10773" w:type="dxa"/>
+        <w:tblW w:w="12899" w:type="dxa"/>
         <w:tblInd w:w="-1026" w:type="dxa"/>
         <w:tblLayout w:type="fixed"/>
         <w:tblLook w:val="04A0"/>
@@ -39,8 +39,13 @@
         <w:gridCol w:w="4111"/>
         <w:gridCol w:w="3402"/>
         <w:gridCol w:w="2126"/>
+        <w:gridCol w:w="2126"/>
       </w:tblGrid>
       <w:tr>
+        <w:trPr>
+          <w:gridAfter w:val="1"/>
+          <w:wAfter w:w="2126" w:type="dxa"/>
+        </w:trPr>
         <w:tc>
           <w:tcPr>
             <w:tcW w:w="1134" w:type="dxa"/>
@@ -151,6 +156,10 @@
         </w:tc>
       </w:tr>
       <w:tr>
+        <w:trPr>
+          <w:gridAfter w:val="1"/>
+          <w:wAfter w:w="2126" w:type="dxa"/>
+        </w:trPr>
         <w:tc>
           <w:tcPr>
             <w:tcW w:w="1134" w:type="dxa"/>
@@ -278,6 +287,10 @@
         </w:tc>
       </w:tr>
       <w:tr>
+        <w:trPr>
+          <w:gridAfter w:val="1"/>
+          <w:wAfter w:w="2126" w:type="dxa"/>
+        </w:trPr>
         <w:tc>
           <w:tcPr>
             <w:tcW w:w="1134" w:type="dxa"/>
@@ -438,6 +451,10 @@
         </w:tc>
       </w:tr>
       <w:tr>
+        <w:trPr>
+          <w:gridAfter w:val="1"/>
+          <w:wAfter w:w="2126" w:type="dxa"/>
+        </w:trPr>
         <w:tc>
           <w:tcPr>
             <w:tcW w:w="1134" w:type="dxa"/>
@@ -545,68 +562,6 @@
           </w:p>
           <w:p>
             <w:pPr>
-              <w:rPr>
-                <w:sz w:val="32"/>
-                <w:szCs w:val="32"/>
-                <w:lang w:val="en-US"/>
-              </w:rPr>
-            </w:pPr>
-          </w:p>
-          <w:p>
-            <w:pPr>
-              <w:rPr>
-                <w:sz w:val="32"/>
-                <w:szCs w:val="32"/>
-                <w:lang w:val="en-US"/>
-              </w:rPr>
-            </w:pPr>
-            <w:r>
-              <w:rPr>
-                <w:sz w:val="32"/>
-                <w:szCs w:val="32"/>
-                <w:lang w:val="en-US"/>
-              </w:rPr>
-              <w:t xml:space="preserve">3) Change any settings and apply them. </w:t>
-            </w:r>
-          </w:p>
-          <w:p>
-            <w:pPr>
-              <w:rPr>
-                <w:sz w:val="32"/>
-                <w:szCs w:val="32"/>
-                <w:lang w:val="en-US"/>
-              </w:rPr>
-            </w:pPr>
-          </w:p>
-          <w:p>
-            <w:pPr>
-              <w:rPr>
-                <w:sz w:val="32"/>
-                <w:szCs w:val="32"/>
-                <w:lang w:val="en-US"/>
-              </w:rPr>
-            </w:pPr>
-          </w:p>
-          <w:p>
-            <w:pPr>
-              <w:rPr>
-                <w:sz w:val="32"/>
-                <w:szCs w:val="32"/>
-                <w:lang w:val="en-US"/>
-              </w:rPr>
-            </w:pPr>
-          </w:p>
-          <w:p>
-            <w:pPr>
-              <w:rPr>
-                <w:sz w:val="32"/>
-                <w:szCs w:val="32"/>
-                <w:lang w:val="en-US"/>
-              </w:rPr>
-            </w:pPr>
-          </w:p>
-          <w:p>
-            <w:pPr>
               <w:jc w:val="center"/>
               <w:rPr>
                 <w:sz w:val="32"/>
@@ -650,34 +605,17 @@
                 <w:szCs w:val="32"/>
                 <w:lang w:val="en-US"/>
               </w:rPr>
-              <w:t xml:space="preserve"> (after step 2).</w:t>
-            </w:r>
-          </w:p>
-          <w:p>
-            <w:pPr>
-              <w:rPr>
-                <w:sz w:val="32"/>
-                <w:szCs w:val="32"/>
-                <w:lang w:val="en-US"/>
-              </w:rPr>
-            </w:pPr>
-          </w:p>
-          <w:p>
-            <w:pPr>
-              <w:rPr>
-                <w:sz w:val="32"/>
-                <w:szCs w:val="32"/>
-                <w:lang w:val="en-US"/>
-              </w:rPr>
-            </w:pPr>
-            <w:r>
-              <w:rPr>
-                <w:sz w:val="32"/>
-                <w:szCs w:val="32"/>
-                <w:lang w:val="en-US"/>
-              </w:rPr>
-              <w:t>Settings that were applied, were changed (after step 3).</w:t>
-            </w:r>
+              <w:t>.</w:t>
+            </w:r>
+          </w:p>
+          <w:p>
+            <w:pPr>
+              <w:rPr>
+                <w:sz w:val="32"/>
+                <w:szCs w:val="32"/>
+                <w:lang w:val="en-US"/>
+              </w:rPr>
+            </w:pPr>
           </w:p>
         </w:tc>
         <w:tc>
@@ -696,6 +634,10 @@
         </w:tc>
       </w:tr>
       <w:tr>
+        <w:trPr>
+          <w:gridAfter w:val="1"/>
+          <w:wAfter w:w="2126" w:type="dxa"/>
+        </w:trPr>
         <w:tc>
           <w:tcPr>
             <w:tcW w:w="1134" w:type="dxa"/>
@@ -715,7 +657,6 @@
                 <w:szCs w:val="32"/>
                 <w:lang w:val="en-US"/>
               </w:rPr>
-              <w:lastRenderedPageBreak/>
               <w:t>4</w:t>
             </w:r>
           </w:p>
@@ -744,67 +685,46 @@
                 <w:u w:val="single"/>
                 <w:lang w:val="en-US"/>
               </w:rPr>
-              <w:t>Game options saving after a game</w:t>
-            </w:r>
-          </w:p>
-          <w:p>
-            <w:pPr>
-              <w:rPr>
-                <w:sz w:val="32"/>
-                <w:szCs w:val="32"/>
-                <w:lang w:val="en-US"/>
-              </w:rPr>
-            </w:pPr>
-          </w:p>
-          <w:p>
-            <w:pPr>
-              <w:rPr>
-                <w:sz w:val="32"/>
-                <w:szCs w:val="32"/>
-                <w:lang w:val="en-US"/>
-              </w:rPr>
-            </w:pPr>
-            <w:r>
-              <w:rPr>
-                <w:sz w:val="32"/>
-                <w:szCs w:val="32"/>
-                <w:lang w:val="en-US"/>
-              </w:rPr>
-              <w:t>1) Enter the game options menu, make a change to a few options (any options).</w:t>
-            </w:r>
-          </w:p>
-          <w:p>
-            <w:pPr>
-              <w:rPr>
-                <w:sz w:val="32"/>
-                <w:szCs w:val="32"/>
-                <w:lang w:val="en-US"/>
-              </w:rPr>
-            </w:pPr>
-          </w:p>
-          <w:p>
-            <w:pPr>
-              <w:rPr>
-                <w:sz w:val="32"/>
-                <w:szCs w:val="32"/>
-                <w:lang w:val="en-US"/>
-              </w:rPr>
-            </w:pPr>
-            <w:r>
-              <w:rPr>
-                <w:sz w:val="32"/>
-                <w:szCs w:val="32"/>
-                <w:lang w:val="en-US"/>
-              </w:rPr>
-              <w:t>2) Start a new game, then forfeit the game.</w:t>
-            </w:r>
-          </w:p>
-          <w:p>
-            <w:pPr>
-              <w:jc w:val="center"/>
-              <w:rPr>
-                <w:sz w:val="32"/>
-                <w:szCs w:val="32"/>
+              <w:t>Settings are saved if they're applied</w:t>
+            </w:r>
+          </w:p>
+          <w:p>
+            <w:pPr>
+              <w:rPr>
+                <w:b/>
+                <w:bCs/>
+                <w:sz w:val="32"/>
+                <w:szCs w:val="32"/>
+                <w:u w:val="single"/>
+                <w:lang w:val="en-US"/>
+              </w:rPr>
+            </w:pPr>
+          </w:p>
+          <w:p>
+            <w:pPr>
+              <w:rPr>
+                <w:sz w:val="32"/>
+                <w:szCs w:val="32"/>
+                <w:lang w:val="en-US"/>
+              </w:rPr>
+            </w:pPr>
+            <w:r>
+              <w:rPr>
+                <w:sz w:val="32"/>
+                <w:szCs w:val="32"/>
+                <w:lang w:val="en-US"/>
+              </w:rPr>
+              <w:t>1) Enter the setting menu. Change any settings and apply them.</w:t>
+            </w:r>
+          </w:p>
+          <w:p>
+            <w:pPr>
+              <w:rPr>
+                <w:b/>
+                <w:bCs/>
+                <w:sz w:val="32"/>
+                <w:szCs w:val="32"/>
+                <w:u w:val="single"/>
                 <w:lang w:val="en-US"/>
               </w:rPr>
             </w:pPr>
@@ -828,7 +748,7 @@
                 <w:szCs w:val="32"/>
                 <w:lang w:val="en-US"/>
               </w:rPr>
-              <w:t>Game options were saved from the last change.</w:t>
+              <w:t>Settings that were applied, were changed.</w:t>
             </w:r>
           </w:p>
         </w:tc>
@@ -848,6 +768,10 @@
         </w:tc>
       </w:tr>
       <w:tr>
+        <w:trPr>
+          <w:gridAfter w:val="1"/>
+          <w:wAfter w:w="2126" w:type="dxa"/>
+        </w:trPr>
         <w:tc>
           <w:tcPr>
             <w:tcW w:w="1134" w:type="dxa"/>
@@ -867,6 +791,7 @@
                 <w:szCs w:val="32"/>
                 <w:lang w:val="en-US"/>
               </w:rPr>
+              <w:lastRenderedPageBreak/>
               <w:t>5</w:t>
             </w:r>
           </w:p>
@@ -895,7 +820,7 @@
                 <w:u w:val="single"/>
                 <w:lang w:val="en-US"/>
               </w:rPr>
-              <w:t>Game options saving after re-launch</w:t>
+              <w:t>Game options saving after a game</w:t>
             </w:r>
           </w:p>
           <w:p>
@@ -947,7 +872,7 @@
                 <w:szCs w:val="32"/>
                 <w:lang w:val="en-US"/>
               </w:rPr>
-              <w:t>2) Close the game.</w:t>
+              <w:t>2) Start a new game, then forfeit the game.</w:t>
             </w:r>
           </w:p>
           <w:p>
@@ -999,6 +924,10 @@
         </w:tc>
       </w:tr>
       <w:tr>
+        <w:trPr>
+          <w:gridAfter w:val="1"/>
+          <w:wAfter w:w="2126" w:type="dxa"/>
+        </w:trPr>
         <w:tc>
           <w:tcPr>
             <w:tcW w:w="1134" w:type="dxa"/>
@@ -1028,70 +957,77 @@
           </w:tcPr>
           <w:p>
             <w:pPr>
-              <w:tabs>
-                <w:tab w:val="left" w:pos="5105"/>
-              </w:tabs>
-              <w:rPr>
-                <w:b/>
-                <w:bCs/>
-                <w:sz w:val="32"/>
-                <w:szCs w:val="32"/>
-                <w:u w:val="single"/>
-                <w:lang w:val="en-US"/>
-              </w:rPr>
-            </w:pPr>
-            <w:r>
-              <w:rPr>
-                <w:b/>
-                <w:bCs/>
-                <w:sz w:val="32"/>
-                <w:szCs w:val="32"/>
-                <w:u w:val="single"/>
-                <w:lang w:val="en-US"/>
-              </w:rPr>
-              <w:t>Game options input checks</w:t>
-            </w:r>
-          </w:p>
-          <w:p>
-            <w:pPr>
-              <w:tabs>
-                <w:tab w:val="left" w:pos="5105"/>
-              </w:tabs>
-              <w:rPr>
-                <w:b/>
-                <w:bCs/>
-                <w:sz w:val="32"/>
-                <w:szCs w:val="32"/>
-                <w:u w:val="single"/>
-                <w:lang w:val="en-US"/>
-              </w:rPr>
-            </w:pPr>
-            <w:r>
-              <w:rPr>
-                <w:b/>
-                <w:bCs/>
-                <w:sz w:val="32"/>
-                <w:szCs w:val="32"/>
-                <w:lang w:val="en-US"/>
-              </w:rPr>
-              <w:tab/>
-            </w:r>
-          </w:p>
-          <w:p>
-            <w:pPr>
-              <w:rPr>
-                <w:sz w:val="32"/>
-                <w:szCs w:val="32"/>
-                <w:lang w:val="en-US"/>
-              </w:rPr>
-            </w:pPr>
-            <w:r>
-              <w:rPr>
-                <w:sz w:val="32"/>
-                <w:szCs w:val="32"/>
-                <w:lang w:val="en-US"/>
-              </w:rPr>
-              <w:t>1) Enter the game options menu. Try to change clock time and increment time options to negative values.</w:t>
+              <w:rPr>
+                <w:b/>
+                <w:bCs/>
+                <w:sz w:val="32"/>
+                <w:szCs w:val="32"/>
+                <w:u w:val="single"/>
+                <w:lang w:val="en-US"/>
+              </w:rPr>
+            </w:pPr>
+            <w:r>
+              <w:rPr>
+                <w:b/>
+                <w:bCs/>
+                <w:sz w:val="32"/>
+                <w:szCs w:val="32"/>
+                <w:u w:val="single"/>
+                <w:lang w:val="en-US"/>
+              </w:rPr>
+              <w:t>Game options saving after re-launch</w:t>
+            </w:r>
+          </w:p>
+          <w:p>
+            <w:pPr>
+              <w:rPr>
+                <w:sz w:val="32"/>
+                <w:szCs w:val="32"/>
+                <w:lang w:val="en-US"/>
+              </w:rPr>
+            </w:pPr>
+          </w:p>
+          <w:p>
+            <w:pPr>
+              <w:rPr>
+                <w:sz w:val="32"/>
+                <w:szCs w:val="32"/>
+                <w:lang w:val="en-US"/>
+              </w:rPr>
+            </w:pPr>
+            <w:r>
+              <w:rPr>
+                <w:sz w:val="32"/>
+                <w:szCs w:val="32"/>
+                <w:lang w:val="en-US"/>
+              </w:rPr>
+              <w:t>1) Enter the game options menu, make a change to a few options (any options).</w:t>
+            </w:r>
+          </w:p>
+          <w:p>
+            <w:pPr>
+              <w:rPr>
+                <w:sz w:val="32"/>
+                <w:szCs w:val="32"/>
+                <w:lang w:val="en-US"/>
+              </w:rPr>
+            </w:pPr>
+          </w:p>
+          <w:p>
+            <w:pPr>
+              <w:rPr>
+                <w:sz w:val="32"/>
+                <w:szCs w:val="32"/>
+                <w:lang w:val="en-US"/>
+              </w:rPr>
+            </w:pPr>
+            <w:r>
+              <w:rPr>
+                <w:sz w:val="32"/>
+                <w:szCs w:val="32"/>
+                <w:lang w:val="en-US"/>
+              </w:rPr>
+              <w:t>2) Close the game.</w:t>
             </w:r>
           </w:p>
           <w:p>
@@ -1123,17 +1059,8 @@
                 <w:szCs w:val="32"/>
                 <w:lang w:val="en-US"/>
               </w:rPr>
-              <w:t>Negative inputs were not applied.</w:t>
-            </w:r>
-          </w:p>
-          <w:p>
-            <w:pPr>
-              <w:rPr>
-                <w:sz w:val="32"/>
-                <w:szCs w:val="32"/>
-                <w:lang w:val="en-US"/>
-              </w:rPr>
-            </w:pPr>
+              <w:t>Game options were saved from the last change.</w:t>
+            </w:r>
           </w:p>
         </w:tc>
         <w:tc>
@@ -1152,6 +1079,10 @@
         </w:tc>
       </w:tr>
       <w:tr>
+        <w:trPr>
+          <w:gridAfter w:val="1"/>
+          <w:wAfter w:w="2126" w:type="dxa"/>
+        </w:trPr>
         <w:tc>
           <w:tcPr>
             <w:tcW w:w="1134" w:type="dxa"/>
@@ -1181,64 +1112,95 @@
           </w:tcPr>
           <w:p>
             <w:pPr>
-              <w:rPr>
-                <w:b/>
-                <w:bCs/>
-                <w:sz w:val="32"/>
-                <w:szCs w:val="32"/>
-                <w:u w:val="single"/>
-                <w:lang w:val="en-US"/>
-              </w:rPr>
-            </w:pPr>
-            <w:r>
-              <w:rPr>
-                <w:b/>
-                <w:bCs/>
-                <w:sz w:val="32"/>
-                <w:szCs w:val="32"/>
-                <w:u w:val="single"/>
-                <w:lang w:val="en-US"/>
-              </w:rPr>
-              <w:t>Changes when playing with no time limit</w:t>
-            </w:r>
-          </w:p>
-          <w:p>
-            <w:pPr>
-              <w:rPr>
-                <w:b/>
-                <w:bCs/>
-                <w:sz w:val="32"/>
-                <w:szCs w:val="32"/>
-                <w:u w:val="single"/>
-                <w:lang w:val="en-US"/>
-              </w:rPr>
-            </w:pPr>
-          </w:p>
-          <w:p>
-            <w:pPr>
-              <w:rPr>
-                <w:sz w:val="32"/>
-                <w:szCs w:val="32"/>
-                <w:lang w:val="en-US"/>
-              </w:rPr>
-            </w:pPr>
-            <w:r>
-              <w:rPr>
-                <w:sz w:val="32"/>
-                <w:szCs w:val="32"/>
-                <w:lang w:val="en-US"/>
-              </w:rPr>
-              <w:t>1) Enter the game options menu. Change the clock time setting to 'No limit'.</w:t>
-            </w:r>
-          </w:p>
-          <w:p>
-            <w:pPr>
-              <w:rPr>
-                <w:sz w:val="32"/>
-                <w:szCs w:val="32"/>
-                <w:lang w:val="en-US"/>
-              </w:rPr>
-            </w:pPr>
+              <w:tabs>
+                <w:tab w:val="left" w:pos="5105"/>
+              </w:tabs>
+              <w:rPr>
+                <w:b/>
+                <w:bCs/>
+                <w:sz w:val="32"/>
+                <w:szCs w:val="32"/>
+                <w:u w:val="single"/>
+                <w:lang w:val="en-US"/>
+              </w:rPr>
+            </w:pPr>
+            <w:r>
+              <w:rPr>
+                <w:b/>
+                <w:bCs/>
+                <w:sz w:val="32"/>
+                <w:szCs w:val="32"/>
+                <w:u w:val="single"/>
+                <w:lang w:val="en-US"/>
+              </w:rPr>
+              <w:t>Time clock input check</w:t>
+            </w:r>
+          </w:p>
+          <w:p>
+            <w:pPr>
+              <w:tabs>
+                <w:tab w:val="left" w:pos="5105"/>
+              </w:tabs>
+              <w:rPr>
+                <w:b/>
+                <w:bCs/>
+                <w:sz w:val="32"/>
+                <w:szCs w:val="32"/>
+                <w:u w:val="single"/>
+                <w:lang w:val="en-US"/>
+              </w:rPr>
+            </w:pPr>
+            <w:r>
+              <w:rPr>
+                <w:b/>
+                <w:bCs/>
+                <w:sz w:val="32"/>
+                <w:szCs w:val="32"/>
+                <w:lang w:val="en-US"/>
+              </w:rPr>
+              <w:tab/>
+            </w:r>
+          </w:p>
+          <w:p>
+            <w:pPr>
+              <w:rPr>
+                <w:sz w:val="32"/>
+                <w:szCs w:val="32"/>
+                <w:lang w:val="en-US"/>
+              </w:rPr>
+            </w:pPr>
+            <w:r>
+              <w:rPr>
+                <w:sz w:val="32"/>
+                <w:szCs w:val="32"/>
+                <w:lang w:val="en-US"/>
+              </w:rPr>
+              <w:t>1) Enter the game options menu. Try to change</w:t>
+            </w:r>
+            <w:r>
+              <w:rPr>
+                <w:sz w:val="32"/>
+                <w:szCs w:val="32"/>
+                <w:lang w:val="en-US"/>
+              </w:rPr>
+              <w:t xml:space="preserve"> custom</w:t>
+            </w:r>
+            <w:r>
+              <w:rPr>
+                <w:sz w:val="32"/>
+                <w:szCs w:val="32"/>
+                <w:lang w:val="en-US"/>
+              </w:rPr>
+              <w:t xml:space="preserve"> clock time </w:t>
+            </w:r>
+            <w:r>
+              <w:rPr>
+                <w:sz w:val="32"/>
+                <w:szCs w:val="32"/>
+                <w:lang w:val="en-US"/>
+              </w:rPr>
+              <w:t>to a negative value or to zero.</w:t>
+            </w:r>
           </w:p>
           <w:p>
             <w:pPr>
@@ -1269,61 +1231,32 @@
                 <w:szCs w:val="32"/>
                 <w:lang w:val="en-US"/>
               </w:rPr>
-              <w:t>Time increment option, in game options, is hidden.</w:t>
-            </w:r>
-          </w:p>
-          <w:p>
-            <w:pPr>
-              <w:rPr>
-                <w:sz w:val="32"/>
-                <w:szCs w:val="32"/>
-                <w:lang w:val="en-US"/>
-              </w:rPr>
-            </w:pPr>
-          </w:p>
-          <w:p>
-            <w:pPr>
-              <w:rPr>
-                <w:sz w:val="32"/>
-                <w:szCs w:val="32"/>
-                <w:lang w:val="en-US"/>
-              </w:rPr>
-            </w:pPr>
-            <w:r>
-              <w:rPr>
-                <w:sz w:val="32"/>
-                <w:szCs w:val="32"/>
-                <w:lang w:val="en-US"/>
-              </w:rPr>
-              <w:t>Upon starting a game, both clocks aren't shown.</w:t>
-            </w:r>
-          </w:p>
-          <w:p>
-            <w:pPr>
-              <w:rPr>
-                <w:sz w:val="32"/>
-                <w:szCs w:val="32"/>
-                <w:lang w:val="en-US"/>
-              </w:rPr>
-            </w:pPr>
-          </w:p>
-          <w:p>
-            <w:pPr>
-              <w:rPr>
-                <w:sz w:val="32"/>
-                <w:szCs w:val="32"/>
-                <w:lang w:val="en-US"/>
-              </w:rPr>
-            </w:pPr>
-          </w:p>
-          <w:p>
-            <w:pPr>
-              <w:rPr>
-                <w:sz w:val="32"/>
-                <w:szCs w:val="32"/>
-                <w:lang w:val="en-US"/>
-              </w:rPr>
-            </w:pPr>
+              <w:t>The e</w:t>
+            </w:r>
+            <w:r>
+              <w:rPr>
+                <w:sz w:val="32"/>
+                <w:szCs w:val="32"/>
+                <w:lang w:val="en-US"/>
+              </w:rPr>
+              <w:t>ntered value for the clock time</w:t>
+            </w:r>
+            <w:r>
+              <w:rPr>
+                <w:sz w:val="32"/>
+                <w:szCs w:val="32"/>
+                <w:lang w:val="en-US"/>
+              </w:rPr>
+              <w:t xml:space="preserve"> wasn't applied</w:t>
+            </w:r>
+            <w:r>
+              <w:rPr>
+                <w:sz w:val="32"/>
+                <w:szCs w:val="32"/>
+                <w:lang w:val="en-US"/>
+              </w:rPr>
+              <w:t>.</w:t>
+            </w:r>
           </w:p>
           <w:p>
             <w:pPr>
@@ -1351,6 +1284,10 @@
         </w:tc>
       </w:tr>
       <w:tr>
+        <w:trPr>
+          <w:gridAfter w:val="1"/>
+          <w:wAfter w:w="2126" w:type="dxa"/>
+        </w:trPr>
         <w:tc>
           <w:tcPr>
             <w:tcW w:w="1134" w:type="dxa"/>
@@ -1370,7 +1307,6 @@
                 <w:szCs w:val="32"/>
                 <w:lang w:val="en-US"/>
               </w:rPr>
-              <w:lastRenderedPageBreak/>
               <w:t>8</w:t>
             </w:r>
           </w:p>
@@ -1381,95 +1317,168 @@
           </w:tcPr>
           <w:p>
             <w:pPr>
-              <w:rPr>
-                <w:b/>
-                <w:bCs/>
-                <w:sz w:val="32"/>
-                <w:szCs w:val="32"/>
-                <w:u w:val="single"/>
-                <w:lang w:val="en-US"/>
-              </w:rPr>
-            </w:pPr>
-            <w:r>
-              <w:rPr>
-                <w:b/>
-                <w:bCs/>
-                <w:sz w:val="32"/>
-                <w:szCs w:val="32"/>
-                <w:u w:val="single"/>
-                <w:lang w:val="en-US"/>
-              </w:rPr>
-              <w:t>Losing when time runs out</w:t>
-            </w:r>
-          </w:p>
-          <w:p>
-            <w:pPr>
-              <w:rPr>
-                <w:sz w:val="32"/>
-                <w:szCs w:val="32"/>
-                <w:lang w:val="en-US"/>
-              </w:rPr>
-            </w:pPr>
-          </w:p>
-          <w:p>
-            <w:pPr>
-              <w:rPr>
-                <w:sz w:val="32"/>
-                <w:szCs w:val="32"/>
-                <w:lang w:val="en-US"/>
-              </w:rPr>
-            </w:pPr>
-            <w:r>
-              <w:rPr>
-                <w:sz w:val="32"/>
-                <w:szCs w:val="32"/>
-                <w:lang w:val="en-US"/>
-              </w:rPr>
-              <w:t>1) Enter the game options. Select a time limit for the game.</w:t>
-            </w:r>
-          </w:p>
-          <w:p>
-            <w:pPr>
-              <w:rPr>
-                <w:sz w:val="32"/>
-                <w:szCs w:val="32"/>
-                <w:lang w:val="en-US"/>
-              </w:rPr>
-            </w:pPr>
-          </w:p>
-          <w:p>
-            <w:pPr>
-              <w:rPr>
-                <w:sz w:val="32"/>
-                <w:szCs w:val="32"/>
-                <w:lang w:val="en-US"/>
-              </w:rPr>
-            </w:pPr>
-            <w:r>
-              <w:rPr>
-                <w:sz w:val="32"/>
-                <w:szCs w:val="32"/>
-                <w:lang w:val="en-US"/>
-              </w:rPr>
-              <w:t>2) Start a new game. Don't make any moves.</w:t>
-            </w:r>
-          </w:p>
-          <w:p>
-            <w:pPr>
-              <w:rPr>
-                <w:sz w:val="32"/>
-                <w:szCs w:val="32"/>
-                <w:lang w:val="en-US"/>
-              </w:rPr>
-            </w:pPr>
-            <w:r>
-              <w:rPr>
-                <w:sz w:val="32"/>
-                <w:szCs w:val="32"/>
-                <w:lang w:val="en-US"/>
-              </w:rPr>
-              <w:t xml:space="preserve"> </w:t>
-            </w:r>
+              <w:tabs>
+                <w:tab w:val="left" w:pos="5105"/>
+              </w:tabs>
+              <w:rPr>
+                <w:b/>
+                <w:bCs/>
+                <w:sz w:val="32"/>
+                <w:szCs w:val="32"/>
+                <w:u w:val="single"/>
+                <w:lang w:val="en-US"/>
+              </w:rPr>
+            </w:pPr>
+            <w:r>
+              <w:rPr>
+                <w:b/>
+                <w:bCs/>
+                <w:sz w:val="32"/>
+                <w:szCs w:val="32"/>
+                <w:u w:val="single"/>
+                <w:lang w:val="en-US"/>
+              </w:rPr>
+              <w:t xml:space="preserve">Time </w:t>
+            </w:r>
+            <w:r>
+              <w:rPr>
+                <w:b/>
+                <w:bCs/>
+                <w:sz w:val="32"/>
+                <w:szCs w:val="32"/>
+                <w:u w:val="single"/>
+                <w:lang w:val="en-US"/>
+              </w:rPr>
+              <w:t>increment</w:t>
+            </w:r>
+            <w:r>
+              <w:rPr>
+                <w:b/>
+                <w:bCs/>
+                <w:sz w:val="32"/>
+                <w:szCs w:val="32"/>
+                <w:u w:val="single"/>
+                <w:lang w:val="en-US"/>
+              </w:rPr>
+              <w:t xml:space="preserve"> input check</w:t>
+            </w:r>
+          </w:p>
+          <w:p>
+            <w:pPr>
+              <w:tabs>
+                <w:tab w:val="left" w:pos="5105"/>
+              </w:tabs>
+              <w:rPr>
+                <w:b/>
+                <w:bCs/>
+                <w:sz w:val="32"/>
+                <w:szCs w:val="32"/>
+                <w:u w:val="single"/>
+                <w:lang w:val="en-US"/>
+              </w:rPr>
+            </w:pPr>
+            <w:r>
+              <w:rPr>
+                <w:b/>
+                <w:bCs/>
+                <w:sz w:val="32"/>
+                <w:szCs w:val="32"/>
+                <w:lang w:val="en-US"/>
+              </w:rPr>
+              <w:tab/>
+            </w:r>
+          </w:p>
+          <w:p>
+            <w:pPr>
+              <w:rPr>
+                <w:sz w:val="32"/>
+                <w:szCs w:val="32"/>
+                <w:lang w:val="en-US"/>
+              </w:rPr>
+            </w:pPr>
+            <w:r>
+              <w:rPr>
+                <w:sz w:val="32"/>
+                <w:szCs w:val="32"/>
+                <w:lang w:val="en-US"/>
+              </w:rPr>
+              <w:t>1) Enter the game options menu. Try to change custom time increment to a negative value.</w:t>
+            </w:r>
+          </w:p>
+          <w:p>
+            <w:pPr>
+              <w:tabs>
+                <w:tab w:val="left" w:pos="5105"/>
+              </w:tabs>
+              <w:rPr>
+                <w:b/>
+                <w:bCs/>
+                <w:sz w:val="32"/>
+                <w:szCs w:val="32"/>
+                <w:u w:val="single"/>
+                <w:lang w:val="en-US"/>
+              </w:rPr>
+            </w:pPr>
+          </w:p>
+          <w:p>
+            <w:pPr>
+              <w:tabs>
+                <w:tab w:val="left" w:pos="5105"/>
+              </w:tabs>
+              <w:rPr>
+                <w:b/>
+                <w:bCs/>
+                <w:sz w:val="32"/>
+                <w:szCs w:val="32"/>
+                <w:u w:val="single"/>
+                <w:lang w:val="en-US"/>
+              </w:rPr>
+            </w:pPr>
+          </w:p>
+          <w:p>
+            <w:pPr>
+              <w:tabs>
+                <w:tab w:val="left" w:pos="5105"/>
+              </w:tabs>
+              <w:rPr>
+                <w:b/>
+                <w:bCs/>
+                <w:sz w:val="32"/>
+                <w:szCs w:val="32"/>
+                <w:u w:val="single"/>
+                <w:lang w:val="en-US"/>
+              </w:rPr>
+            </w:pPr>
+          </w:p>
+          <w:p>
+            <w:pPr>
+              <w:tabs>
+                <w:tab w:val="left" w:pos="5105"/>
+              </w:tabs>
+              <w:rPr>
+                <w:b/>
+                <w:bCs/>
+                <w:sz w:val="32"/>
+                <w:szCs w:val="32"/>
+                <w:u w:val="single"/>
+                <w:lang w:val="en-US"/>
+              </w:rPr>
+            </w:pPr>
+          </w:p>
+          <w:p>
+            <w:pPr>
+              <w:tabs>
+                <w:tab w:val="left" w:pos="5105"/>
+              </w:tabs>
+              <w:rPr>
+                <w:b/>
+                <w:bCs/>
+                <w:sz w:val="32"/>
+                <w:szCs w:val="32"/>
+                <w:u w:val="single"/>
+                <w:lang w:val="en-US"/>
+              </w:rPr>
+            </w:pPr>
           </w:p>
         </w:tc>
         <w:tc>
@@ -1490,8 +1499,33 @@
                 <w:szCs w:val="32"/>
                 <w:lang w:val="en-US"/>
               </w:rPr>
-              <w:t>Game is lost because of running out of time.</w:t>
-            </w:r>
+              <w:t>The enter</w:t>
+            </w:r>
+            <w:r>
+              <w:rPr>
+                <w:sz w:val="32"/>
+                <w:szCs w:val="32"/>
+                <w:lang w:val="en-US"/>
+              </w:rPr>
+              <w:t>ed value for the time increment</w:t>
+            </w:r>
+            <w:r>
+              <w:rPr>
+                <w:sz w:val="32"/>
+                <w:szCs w:val="32"/>
+                <w:lang w:val="en-US"/>
+              </w:rPr>
+              <w:t xml:space="preserve"> wasn't applied.</w:t>
+            </w:r>
+          </w:p>
+          <w:p>
+            <w:pPr>
+              <w:rPr>
+                <w:sz w:val="32"/>
+                <w:szCs w:val="32"/>
+                <w:lang w:val="en-US"/>
+              </w:rPr>
+            </w:pPr>
           </w:p>
         </w:tc>
         <w:tc>
@@ -1510,6 +1544,10 @@
         </w:tc>
       </w:tr>
       <w:tr>
+        <w:trPr>
+          <w:gridAfter w:val="1"/>
+          <w:wAfter w:w="2126" w:type="dxa"/>
+        </w:trPr>
         <w:tc>
           <w:tcPr>
             <w:tcW w:w="1134" w:type="dxa"/>
@@ -1529,6 +1567,7 @@
                 <w:szCs w:val="32"/>
                 <w:lang w:val="en-US"/>
               </w:rPr>
+              <w:lastRenderedPageBreak/>
               <w:t>9</w:t>
             </w:r>
           </w:p>
@@ -1539,228 +1578,74 @@
           </w:tcPr>
           <w:p>
             <w:pPr>
-              <w:tabs>
-                <w:tab w:val="left" w:pos="5105"/>
-              </w:tabs>
-              <w:rPr>
-                <w:b/>
-                <w:bCs/>
-                <w:sz w:val="32"/>
-                <w:szCs w:val="32"/>
-                <w:u w:val="single"/>
-                <w:lang w:val="en-US"/>
-              </w:rPr>
-            </w:pPr>
-            <w:r>
-              <w:rPr>
-                <w:b/>
-                <w:bCs/>
-                <w:sz w:val="32"/>
-                <w:szCs w:val="32"/>
-                <w:u w:val="single"/>
-                <w:lang w:val="en-US"/>
-              </w:rPr>
-              <w:t>Illegal moves</w:t>
-            </w:r>
-          </w:p>
-          <w:p>
-            <w:pPr>
-              <w:tabs>
-                <w:tab w:val="left" w:pos="5105"/>
-              </w:tabs>
-              <w:rPr>
-                <w:b/>
-                <w:bCs/>
-                <w:sz w:val="32"/>
-                <w:szCs w:val="32"/>
-                <w:u w:val="single"/>
-                <w:lang w:val="en-US"/>
-              </w:rPr>
-            </w:pPr>
-          </w:p>
-          <w:p>
-            <w:pPr>
-              <w:tabs>
-                <w:tab w:val="left" w:pos="5105"/>
-              </w:tabs>
-              <w:rPr>
-                <w:sz w:val="32"/>
-                <w:szCs w:val="32"/>
-                <w:lang w:val="en-US"/>
-              </w:rPr>
-            </w:pPr>
-            <w:r>
-              <w:rPr>
-                <w:sz w:val="32"/>
-                <w:szCs w:val="32"/>
-                <w:lang w:val="en-US"/>
-              </w:rPr>
-              <w:t>1) Start a new game.</w:t>
-            </w:r>
-          </w:p>
-          <w:p>
-            <w:pPr>
-              <w:tabs>
-                <w:tab w:val="left" w:pos="5105"/>
-              </w:tabs>
-              <w:rPr>
-                <w:sz w:val="32"/>
-                <w:szCs w:val="32"/>
-                <w:lang w:val="en-US"/>
-              </w:rPr>
-            </w:pPr>
-          </w:p>
-          <w:p>
-            <w:pPr>
-              <w:tabs>
-                <w:tab w:val="left" w:pos="5105"/>
-              </w:tabs>
-              <w:rPr>
-                <w:sz w:val="32"/>
-                <w:szCs w:val="32"/>
-                <w:lang w:val="en-US"/>
-              </w:rPr>
-            </w:pPr>
-            <w:r>
-              <w:rPr>
-                <w:sz w:val="32"/>
-                <w:szCs w:val="32"/>
-                <w:lang w:val="en-US"/>
-              </w:rPr>
-              <w:t>2) Try to make illega</w:t>
-            </w:r>
-            <w:r>
-              <w:rPr>
-                <w:sz w:val="32"/>
-                <w:szCs w:val="32"/>
-                <w:lang w:val="en-US"/>
-              </w:rPr>
-              <w:t xml:space="preserve">l moves, meaning </w:t>
-            </w:r>
-            <w:r>
-              <w:rPr>
-                <w:sz w:val="32"/>
-                <w:szCs w:val="32"/>
-                <w:lang w:val="en-US"/>
-              </w:rPr>
-              <w:t>any moves that are not legal</w:t>
-            </w:r>
-            <w:r>
-              <w:rPr>
-                <w:sz w:val="32"/>
-                <w:szCs w:val="32"/>
-                <w:lang w:val="en-US"/>
-              </w:rPr>
-              <w:t>.</w:t>
-            </w:r>
-            <w:r>
-              <w:rPr>
-                <w:sz w:val="32"/>
-                <w:szCs w:val="32"/>
-                <w:lang w:val="en-US"/>
-              </w:rPr>
-              <w:t xml:space="preserve"> </w:t>
-            </w:r>
-            <w:r>
-              <w:rPr>
-                <w:sz w:val="32"/>
-                <w:szCs w:val="32"/>
-                <w:lang w:val="en-US"/>
-              </w:rPr>
-              <w:t>F</w:t>
-            </w:r>
-            <w:r>
-              <w:rPr>
-                <w:sz w:val="32"/>
-                <w:szCs w:val="32"/>
-                <w:lang w:val="en-US"/>
-              </w:rPr>
-              <w:t>or the</w:t>
-            </w:r>
-            <w:r>
-              <w:rPr>
-                <w:sz w:val="32"/>
-                <w:szCs w:val="32"/>
-                <w:lang w:val="en-US"/>
-              </w:rPr>
-              <w:t xml:space="preserve"> full</w:t>
-            </w:r>
-            <w:r>
-              <w:rPr>
-                <w:sz w:val="32"/>
-                <w:szCs w:val="32"/>
-                <w:lang w:val="en-US"/>
-              </w:rPr>
-              <w:t xml:space="preserve"> list of legal moves check </w:t>
-            </w:r>
-            <w:r>
-              <w:rPr>
-                <w:sz w:val="32"/>
-                <w:szCs w:val="32"/>
-                <w:lang w:val="en-US"/>
-              </w:rPr>
-              <w:t>the references at the end of the file</w:t>
-            </w:r>
-            <w:r>
-              <w:rPr>
-                <w:sz w:val="32"/>
-                <w:szCs w:val="32"/>
-                <w:lang w:val="en-US"/>
-              </w:rPr>
-              <w:t>.</w:t>
-            </w:r>
-          </w:p>
-          <w:p>
-            <w:pPr>
-              <w:tabs>
-                <w:tab w:val="left" w:pos="5105"/>
-              </w:tabs>
-              <w:rPr>
-                <w:sz w:val="32"/>
-                <w:szCs w:val="32"/>
-                <w:lang w:val="en-US"/>
-              </w:rPr>
-            </w:pPr>
-          </w:p>
-          <w:p>
-            <w:pPr>
-              <w:tabs>
-                <w:tab w:val="left" w:pos="5105"/>
-              </w:tabs>
-              <w:rPr>
-                <w:sz w:val="32"/>
-                <w:szCs w:val="32"/>
-                <w:lang w:val="en-US"/>
-              </w:rPr>
-            </w:pPr>
-            <w:r>
-              <w:rPr>
-                <w:sz w:val="32"/>
-                <w:szCs w:val="32"/>
-                <w:lang w:val="en-US"/>
-              </w:rPr>
-              <w:t>Also try to move out of board's bounds.</w:t>
-            </w:r>
-          </w:p>
-          <w:p>
-            <w:pPr>
-              <w:tabs>
-                <w:tab w:val="left" w:pos="5105"/>
-              </w:tabs>
-              <w:rPr>
-                <w:sz w:val="32"/>
-                <w:szCs w:val="32"/>
-                <w:lang w:val="en-US"/>
-              </w:rPr>
-            </w:pPr>
-            <w:r>
-              <w:rPr>
-                <w:sz w:val="32"/>
-                <w:szCs w:val="32"/>
-                <w:lang w:val="en-US"/>
-              </w:rPr>
-              <w:t xml:space="preserve"> </w:t>
-            </w:r>
+              <w:rPr>
+                <w:b/>
+                <w:bCs/>
+                <w:sz w:val="32"/>
+                <w:szCs w:val="32"/>
+                <w:u w:val="single"/>
+                <w:lang w:val="en-US"/>
+              </w:rPr>
+            </w:pPr>
+            <w:r>
+              <w:rPr>
+                <w:b/>
+                <w:bCs/>
+                <w:sz w:val="32"/>
+                <w:szCs w:val="32"/>
+                <w:u w:val="single"/>
+                <w:lang w:val="en-US"/>
+              </w:rPr>
+              <w:t>Changes when playing with no time limit</w:t>
+            </w:r>
+          </w:p>
+          <w:p>
+            <w:pPr>
+              <w:rPr>
+                <w:b/>
+                <w:bCs/>
+                <w:sz w:val="32"/>
+                <w:szCs w:val="32"/>
+                <w:u w:val="single"/>
+                <w:lang w:val="en-US"/>
+              </w:rPr>
+            </w:pPr>
+          </w:p>
+          <w:p>
+            <w:pPr>
+              <w:rPr>
+                <w:sz w:val="32"/>
+                <w:szCs w:val="32"/>
+                <w:lang w:val="en-US"/>
+              </w:rPr>
+            </w:pPr>
+            <w:r>
+              <w:rPr>
+                <w:sz w:val="32"/>
+                <w:szCs w:val="32"/>
+                <w:lang w:val="en-US"/>
+              </w:rPr>
+              <w:t>1) Enter the game options menu. Change the clock time setting to 'No limit'.</w:t>
+            </w:r>
+          </w:p>
+          <w:p>
+            <w:pPr>
+              <w:rPr>
+                <w:sz w:val="32"/>
+                <w:szCs w:val="32"/>
+                <w:lang w:val="en-US"/>
+              </w:rPr>
+            </w:pPr>
+          </w:p>
+          <w:p>
+            <w:pPr>
+              <w:jc w:val="center"/>
+              <w:rPr>
+                <w:sz w:val="32"/>
+                <w:szCs w:val="32"/>
+                <w:lang w:val="en-US"/>
+              </w:rPr>
+            </w:pPr>
           </w:p>
         </w:tc>
         <w:tc>
@@ -1781,8 +1666,61 @@
                 <w:szCs w:val="32"/>
                 <w:lang w:val="en-US"/>
               </w:rPr>
-              <w:t>Illegal moves didn't register, and the selection highlight is gone after each illegal move attempt.</w:t>
-            </w:r>
+              <w:t>Time increment option, in game options, is hidden.</w:t>
+            </w:r>
+          </w:p>
+          <w:p>
+            <w:pPr>
+              <w:rPr>
+                <w:sz w:val="32"/>
+                <w:szCs w:val="32"/>
+                <w:lang w:val="en-US"/>
+              </w:rPr>
+            </w:pPr>
+          </w:p>
+          <w:p>
+            <w:pPr>
+              <w:rPr>
+                <w:sz w:val="32"/>
+                <w:szCs w:val="32"/>
+                <w:lang w:val="en-US"/>
+              </w:rPr>
+            </w:pPr>
+            <w:r>
+              <w:rPr>
+                <w:sz w:val="32"/>
+                <w:szCs w:val="32"/>
+                <w:lang w:val="en-US"/>
+              </w:rPr>
+              <w:t>Upon starting a game, both clocks aren't shown.</w:t>
+            </w:r>
+          </w:p>
+          <w:p>
+            <w:pPr>
+              <w:rPr>
+                <w:sz w:val="32"/>
+                <w:szCs w:val="32"/>
+                <w:lang w:val="en-US"/>
+              </w:rPr>
+            </w:pPr>
+          </w:p>
+          <w:p>
+            <w:pPr>
+              <w:rPr>
+                <w:sz w:val="32"/>
+                <w:szCs w:val="32"/>
+                <w:lang w:val="en-US"/>
+              </w:rPr>
+            </w:pPr>
+          </w:p>
+          <w:p>
+            <w:pPr>
+              <w:rPr>
+                <w:sz w:val="32"/>
+                <w:szCs w:val="32"/>
+                <w:lang w:val="en-US"/>
+              </w:rPr>
+            </w:pPr>
           </w:p>
           <w:p>
             <w:pPr>
@@ -1810,6 +1748,10 @@
         </w:tc>
       </w:tr>
       <w:tr>
+        <w:trPr>
+          <w:gridAfter w:val="1"/>
+          <w:wAfter w:w="2126" w:type="dxa"/>
+        </w:trPr>
         <w:tc>
           <w:tcPr>
             <w:tcW w:w="1134" w:type="dxa"/>
@@ -1830,6 +1772,509 @@
                 <w:lang w:val="en-US"/>
               </w:rPr>
               <w:t>10</w:t>
+            </w:r>
+          </w:p>
+        </w:tc>
+        <w:tc>
+          <w:tcPr>
+            <w:tcW w:w="4111" w:type="dxa"/>
+          </w:tcPr>
+          <w:p>
+            <w:pPr>
+              <w:rPr>
+                <w:b/>
+                <w:bCs/>
+                <w:sz w:val="32"/>
+                <w:szCs w:val="32"/>
+                <w:u w:val="single"/>
+                <w:lang w:val="en-US"/>
+              </w:rPr>
+            </w:pPr>
+            <w:r>
+              <w:rPr>
+                <w:b/>
+                <w:bCs/>
+                <w:sz w:val="32"/>
+                <w:szCs w:val="32"/>
+                <w:u w:val="single"/>
+                <w:lang w:val="en-US"/>
+              </w:rPr>
+              <w:t>Losing when time runs out</w:t>
+            </w:r>
+          </w:p>
+          <w:p>
+            <w:pPr>
+              <w:rPr>
+                <w:sz w:val="32"/>
+                <w:szCs w:val="32"/>
+                <w:lang w:val="en-US"/>
+              </w:rPr>
+            </w:pPr>
+          </w:p>
+          <w:p>
+            <w:pPr>
+              <w:rPr>
+                <w:sz w:val="32"/>
+                <w:szCs w:val="32"/>
+                <w:lang w:val="en-US"/>
+              </w:rPr>
+            </w:pPr>
+            <w:r>
+              <w:rPr>
+                <w:sz w:val="32"/>
+                <w:szCs w:val="32"/>
+                <w:lang w:val="en-US"/>
+              </w:rPr>
+              <w:t>1) Enter the game options. Select a time limit for the game.</w:t>
+            </w:r>
+          </w:p>
+          <w:p>
+            <w:pPr>
+              <w:rPr>
+                <w:sz w:val="32"/>
+                <w:szCs w:val="32"/>
+                <w:lang w:val="en-US"/>
+              </w:rPr>
+            </w:pPr>
+          </w:p>
+          <w:p>
+            <w:pPr>
+              <w:rPr>
+                <w:sz w:val="32"/>
+                <w:szCs w:val="32"/>
+                <w:lang w:val="en-US"/>
+              </w:rPr>
+            </w:pPr>
+            <w:r>
+              <w:rPr>
+                <w:sz w:val="32"/>
+                <w:szCs w:val="32"/>
+                <w:lang w:val="en-US"/>
+              </w:rPr>
+              <w:t>2) Start a new game. Don't make any moves.</w:t>
+            </w:r>
+          </w:p>
+          <w:p>
+            <w:pPr>
+              <w:rPr>
+                <w:sz w:val="32"/>
+                <w:szCs w:val="32"/>
+                <w:lang w:val="en-US"/>
+              </w:rPr>
+            </w:pPr>
+            <w:r>
+              <w:rPr>
+                <w:sz w:val="32"/>
+                <w:szCs w:val="32"/>
+                <w:lang w:val="en-US"/>
+              </w:rPr>
+              <w:t xml:space="preserve"> </w:t>
+            </w:r>
+          </w:p>
+        </w:tc>
+        <w:tc>
+          <w:tcPr>
+            <w:tcW w:w="3402" w:type="dxa"/>
+          </w:tcPr>
+          <w:p>
+            <w:pPr>
+              <w:rPr>
+                <w:sz w:val="32"/>
+                <w:szCs w:val="32"/>
+                <w:lang w:val="en-US"/>
+              </w:rPr>
+            </w:pPr>
+            <w:r>
+              <w:rPr>
+                <w:sz w:val="32"/>
+                <w:szCs w:val="32"/>
+                <w:lang w:val="en-US"/>
+              </w:rPr>
+              <w:t>Game is lost because of running out of time.</w:t>
+            </w:r>
+          </w:p>
+        </w:tc>
+        <w:tc>
+          <w:tcPr>
+            <w:tcW w:w="2126" w:type="dxa"/>
+          </w:tcPr>
+          <w:p>
+            <w:pPr>
+              <w:rPr>
+                <w:sz w:val="32"/>
+                <w:szCs w:val="32"/>
+                <w:lang w:val="en-US"/>
+              </w:rPr>
+            </w:pPr>
+          </w:p>
+        </w:tc>
+      </w:tr>
+      <w:tr>
+        <w:trPr>
+          <w:gridAfter w:val="1"/>
+          <w:wAfter w:w="2126" w:type="dxa"/>
+        </w:trPr>
+        <w:tc>
+          <w:tcPr>
+            <w:tcW w:w="1134" w:type="dxa"/>
+          </w:tcPr>
+          <w:p>
+            <w:pPr>
+              <w:jc w:val="center"/>
+              <w:rPr>
+                <w:sz w:val="32"/>
+                <w:szCs w:val="32"/>
+                <w:lang w:val="en-US"/>
+              </w:rPr>
+            </w:pPr>
+            <w:r>
+              <w:rPr>
+                <w:sz w:val="32"/>
+                <w:szCs w:val="32"/>
+                <w:lang w:val="en-US"/>
+              </w:rPr>
+              <w:t>11</w:t>
+            </w:r>
+          </w:p>
+        </w:tc>
+        <w:tc>
+          <w:tcPr>
+            <w:tcW w:w="4111" w:type="dxa"/>
+          </w:tcPr>
+          <w:p>
+            <w:pPr>
+              <w:tabs>
+                <w:tab w:val="left" w:pos="5105"/>
+              </w:tabs>
+              <w:rPr>
+                <w:b/>
+                <w:bCs/>
+                <w:sz w:val="32"/>
+                <w:szCs w:val="32"/>
+                <w:u w:val="single"/>
+                <w:lang w:val="en-US"/>
+              </w:rPr>
+            </w:pPr>
+            <w:r>
+              <w:rPr>
+                <w:b/>
+                <w:bCs/>
+                <w:sz w:val="32"/>
+                <w:szCs w:val="32"/>
+                <w:u w:val="single"/>
+                <w:lang w:val="en-US"/>
+              </w:rPr>
+              <w:t>Illegal moves</w:t>
+            </w:r>
+          </w:p>
+          <w:p>
+            <w:pPr>
+              <w:tabs>
+                <w:tab w:val="left" w:pos="5105"/>
+              </w:tabs>
+              <w:rPr>
+                <w:b/>
+                <w:bCs/>
+                <w:sz w:val="32"/>
+                <w:szCs w:val="32"/>
+                <w:u w:val="single"/>
+                <w:lang w:val="en-US"/>
+              </w:rPr>
+            </w:pPr>
+          </w:p>
+          <w:p>
+            <w:pPr>
+              <w:tabs>
+                <w:tab w:val="left" w:pos="5105"/>
+              </w:tabs>
+              <w:rPr>
+                <w:sz w:val="32"/>
+                <w:szCs w:val="32"/>
+                <w:lang w:val="en-US"/>
+              </w:rPr>
+            </w:pPr>
+            <w:r>
+              <w:rPr>
+                <w:sz w:val="32"/>
+                <w:szCs w:val="32"/>
+                <w:lang w:val="en-US"/>
+              </w:rPr>
+              <w:t>1) Start a new game.</w:t>
+            </w:r>
+          </w:p>
+          <w:p>
+            <w:pPr>
+              <w:tabs>
+                <w:tab w:val="left" w:pos="5105"/>
+              </w:tabs>
+              <w:rPr>
+                <w:sz w:val="32"/>
+                <w:szCs w:val="32"/>
+                <w:lang w:val="en-US"/>
+              </w:rPr>
+            </w:pPr>
+          </w:p>
+          <w:p>
+            <w:pPr>
+              <w:tabs>
+                <w:tab w:val="left" w:pos="5105"/>
+              </w:tabs>
+              <w:rPr>
+                <w:sz w:val="32"/>
+                <w:szCs w:val="32"/>
+                <w:lang w:val="en-US"/>
+              </w:rPr>
+            </w:pPr>
+            <w:r>
+              <w:rPr>
+                <w:sz w:val="32"/>
+                <w:szCs w:val="32"/>
+                <w:lang w:val="en-US"/>
+              </w:rPr>
+              <w:t>2) Try to make illega</w:t>
+            </w:r>
+            <w:r>
+              <w:rPr>
+                <w:sz w:val="32"/>
+                <w:szCs w:val="32"/>
+                <w:lang w:val="en-US"/>
+              </w:rPr>
+              <w:t xml:space="preserve">l moves, meaning </w:t>
+            </w:r>
+            <w:r>
+              <w:rPr>
+                <w:sz w:val="32"/>
+                <w:szCs w:val="32"/>
+                <w:lang w:val="en-US"/>
+              </w:rPr>
+              <w:t>any moves that are not legal</w:t>
+            </w:r>
+            <w:r>
+              <w:rPr>
+                <w:sz w:val="32"/>
+                <w:szCs w:val="32"/>
+                <w:lang w:val="en-US"/>
+              </w:rPr>
+              <w:t>.</w:t>
+            </w:r>
+            <w:r>
+              <w:rPr>
+                <w:sz w:val="32"/>
+                <w:szCs w:val="32"/>
+                <w:lang w:val="en-US"/>
+              </w:rPr>
+              <w:t xml:space="preserve"> </w:t>
+            </w:r>
+            <w:r>
+              <w:rPr>
+                <w:sz w:val="32"/>
+                <w:szCs w:val="32"/>
+                <w:lang w:val="en-US"/>
+              </w:rPr>
+              <w:t>F</w:t>
+            </w:r>
+            <w:r>
+              <w:rPr>
+                <w:sz w:val="32"/>
+                <w:szCs w:val="32"/>
+                <w:lang w:val="en-US"/>
+              </w:rPr>
+              <w:t>or the</w:t>
+            </w:r>
+            <w:r>
+              <w:rPr>
+                <w:sz w:val="32"/>
+                <w:szCs w:val="32"/>
+                <w:lang w:val="en-US"/>
+              </w:rPr>
+              <w:t xml:space="preserve"> full</w:t>
+            </w:r>
+            <w:r>
+              <w:rPr>
+                <w:sz w:val="32"/>
+                <w:szCs w:val="32"/>
+                <w:lang w:val="en-US"/>
+              </w:rPr>
+              <w:t xml:space="preserve"> list of legal moves check </w:t>
+            </w:r>
+            <w:r>
+              <w:rPr>
+                <w:sz w:val="32"/>
+                <w:szCs w:val="32"/>
+                <w:lang w:val="en-US"/>
+              </w:rPr>
+              <w:t>the references at the end of the file</w:t>
+            </w:r>
+            <w:r>
+              <w:rPr>
+                <w:sz w:val="32"/>
+                <w:szCs w:val="32"/>
+                <w:lang w:val="en-US"/>
+              </w:rPr>
+              <w:t>.</w:t>
+            </w:r>
+          </w:p>
+          <w:p>
+            <w:pPr>
+              <w:tabs>
+                <w:tab w:val="left" w:pos="5105"/>
+              </w:tabs>
+              <w:rPr>
+                <w:sz w:val="32"/>
+                <w:szCs w:val="32"/>
+                <w:lang w:val="en-US"/>
+              </w:rPr>
+            </w:pPr>
+          </w:p>
+          <w:p>
+            <w:pPr>
+              <w:tabs>
+                <w:tab w:val="left" w:pos="5105"/>
+              </w:tabs>
+              <w:rPr>
+                <w:sz w:val="32"/>
+                <w:szCs w:val="32"/>
+                <w:lang w:val="en-US"/>
+              </w:rPr>
+            </w:pPr>
+            <w:r>
+              <w:rPr>
+                <w:sz w:val="32"/>
+                <w:szCs w:val="32"/>
+                <w:lang w:val="en-US"/>
+              </w:rPr>
+              <w:t>Also try to move out of board's bounds.</w:t>
+            </w:r>
+          </w:p>
+          <w:p>
+            <w:pPr>
+              <w:tabs>
+                <w:tab w:val="left" w:pos="5105"/>
+              </w:tabs>
+              <w:rPr>
+                <w:sz w:val="32"/>
+                <w:szCs w:val="32"/>
+                <w:lang w:val="en-US"/>
+              </w:rPr>
+            </w:pPr>
+            <w:r>
+              <w:rPr>
+                <w:sz w:val="32"/>
+                <w:szCs w:val="32"/>
+                <w:lang w:val="en-US"/>
+              </w:rPr>
+              <w:t xml:space="preserve"> </w:t>
+            </w:r>
+          </w:p>
+          <w:p>
+            <w:pPr>
+              <w:tabs>
+                <w:tab w:val="left" w:pos="5105"/>
+              </w:tabs>
+              <w:rPr>
+                <w:sz w:val="32"/>
+                <w:szCs w:val="32"/>
+                <w:lang w:val="en-US"/>
+              </w:rPr>
+            </w:pPr>
+          </w:p>
+          <w:p>
+            <w:pPr>
+              <w:tabs>
+                <w:tab w:val="left" w:pos="5105"/>
+              </w:tabs>
+              <w:rPr>
+                <w:sz w:val="32"/>
+                <w:szCs w:val="32"/>
+                <w:lang w:val="en-US"/>
+              </w:rPr>
+            </w:pPr>
+          </w:p>
+          <w:p>
+            <w:pPr>
+              <w:tabs>
+                <w:tab w:val="left" w:pos="5105"/>
+              </w:tabs>
+              <w:rPr>
+                <w:sz w:val="32"/>
+                <w:szCs w:val="32"/>
+                <w:lang w:val="en-US"/>
+              </w:rPr>
+            </w:pPr>
+          </w:p>
+        </w:tc>
+        <w:tc>
+          <w:tcPr>
+            <w:tcW w:w="3402" w:type="dxa"/>
+          </w:tcPr>
+          <w:p>
+            <w:pPr>
+              <w:rPr>
+                <w:sz w:val="32"/>
+                <w:szCs w:val="32"/>
+                <w:lang w:val="en-US"/>
+              </w:rPr>
+            </w:pPr>
+            <w:r>
+              <w:rPr>
+                <w:sz w:val="32"/>
+                <w:szCs w:val="32"/>
+                <w:lang w:val="en-US"/>
+              </w:rPr>
+              <w:t>Illegal moves didn't register, and the selection highlight is gone after each illegal move attempt.</w:t>
+            </w:r>
+          </w:p>
+          <w:p>
+            <w:pPr>
+              <w:rPr>
+                <w:sz w:val="32"/>
+                <w:szCs w:val="32"/>
+                <w:lang w:val="en-US"/>
+              </w:rPr>
+            </w:pPr>
+          </w:p>
+        </w:tc>
+        <w:tc>
+          <w:tcPr>
+            <w:tcW w:w="2126" w:type="dxa"/>
+          </w:tcPr>
+          <w:p>
+            <w:pPr>
+              <w:rPr>
+                <w:sz w:val="32"/>
+                <w:szCs w:val="32"/>
+                <w:lang w:val="en-US"/>
+              </w:rPr>
+            </w:pPr>
+          </w:p>
+        </w:tc>
+      </w:tr>
+      <w:tr>
+        <w:trPr>
+          <w:gridAfter w:val="1"/>
+          <w:wAfter w:w="2126" w:type="dxa"/>
+        </w:trPr>
+        <w:tc>
+          <w:tcPr>
+            <w:tcW w:w="1134" w:type="dxa"/>
+          </w:tcPr>
+          <w:p>
+            <w:pPr>
+              <w:jc w:val="center"/>
+              <w:rPr>
+                <w:sz w:val="32"/>
+                <w:szCs w:val="32"/>
+                <w:lang w:val="en-US"/>
+              </w:rPr>
+            </w:pPr>
+            <w:r>
+              <w:rPr>
+                <w:sz w:val="32"/>
+                <w:szCs w:val="32"/>
+                <w:lang w:val="en-US"/>
+              </w:rPr>
+              <w:lastRenderedPageBreak/>
+              <w:t>12</w:t>
             </w:r>
           </w:p>
         </w:tc>
@@ -2268,6 +2713,10 @@
         </w:tc>
       </w:tr>
       <w:tr>
+        <w:trPr>
+          <w:gridAfter w:val="1"/>
+          <w:wAfter w:w="2126" w:type="dxa"/>
+        </w:trPr>
         <w:tc>
           <w:tcPr>
             <w:tcW w:w="1134" w:type="dxa"/>
@@ -2287,8 +2736,7 @@
                 <w:szCs w:val="32"/>
                 <w:lang w:val="en-US"/>
               </w:rPr>
-              <w:lastRenderedPageBreak/>
-              <w:t>11</w:t>
+              <w:t>13</w:t>
             </w:r>
           </w:p>
         </w:tc>
@@ -2445,6 +2893,10 @@
         </w:tc>
       </w:tr>
       <w:tr>
+        <w:trPr>
+          <w:gridAfter w:val="1"/>
+          <w:wAfter w:w="2126" w:type="dxa"/>
+        </w:trPr>
         <w:tc>
           <w:tcPr>
             <w:tcW w:w="1134" w:type="dxa"/>
@@ -2464,7 +2916,15 @@
                 <w:szCs w:val="32"/>
                 <w:lang w:val="en-US"/>
               </w:rPr>
-              <w:t>12</w:t>
+              <w:t>1</w:t>
+            </w:r>
+            <w:r>
+              <w:rPr>
+                <w:sz w:val="32"/>
+                <w:szCs w:val="32"/>
+                <w:lang w:val="en-US"/>
+              </w:rPr>
+              <w:t>4</w:t>
             </w:r>
           </w:p>
         </w:tc>
@@ -2867,6 +3327,7 @@
                 <w:szCs w:val="32"/>
                 <w:lang w:val="en-US"/>
               </w:rPr>
+              <w:lastRenderedPageBreak/>
               <w:t>Moves</w:t>
             </w:r>
             <w:r>
@@ -2929,6 +3390,10 @@
         </w:tc>
       </w:tr>
       <w:tr>
+        <w:trPr>
+          <w:gridAfter w:val="1"/>
+          <w:wAfter w:w="2126" w:type="dxa"/>
+        </w:trPr>
         <w:tc>
           <w:tcPr>
             <w:tcW w:w="1134" w:type="dxa"/>
@@ -2949,7 +3414,15 @@
                 <w:lang w:val="en-US"/>
               </w:rPr>
               <w:lastRenderedPageBreak/>
-              <w:t>13</w:t>
+              <w:t>1</w:t>
+            </w:r>
+            <w:r>
+              <w:rPr>
+                <w:sz w:val="32"/>
+                <w:szCs w:val="32"/>
+                <w:lang w:val="en-US"/>
+              </w:rPr>
+              <w:t>5</w:t>
             </w:r>
           </w:p>
         </w:tc>
@@ -3139,13 +3612,6 @@
               <w:tabs>
                 <w:tab w:val="left" w:pos="5105"/>
               </w:tabs>
-              <w:rPr>
-                <w:sz w:val="32"/>
-                <w:szCs w:val="32"/>
-                <w:lang w:val="en-US"/>
-              </w:rPr>
-            </w:pPr>
-            <w:r>
               <w:rPr>
                 <w:i/>
                 <w:iCs/>
@@ -3153,8 +3619,7 @@
                 <w:szCs w:val="32"/>
                 <w:lang w:val="en-US"/>
               </w:rPr>
-              <w:t>(</w:t>
-            </w:r>
+            </w:pPr>
             <w:r>
               <w:rPr>
                 <w:i/>
@@ -3163,7 +3628,7 @@
                 <w:szCs w:val="32"/>
                 <w:lang w:val="en-US"/>
               </w:rPr>
-              <w:t xml:space="preserve">Steps </w:t>
+              <w:t>(</w:t>
             </w:r>
             <w:r>
               <w:rPr>
@@ -3173,7 +3638,7 @@
                 <w:szCs w:val="32"/>
                 <w:lang w:val="en-US"/>
               </w:rPr>
-              <w:t>2</w:t>
+              <w:t xml:space="preserve">Steps </w:t>
             </w:r>
             <w:r>
               <w:rPr>
@@ -3183,7 +3648,7 @@
                 <w:szCs w:val="32"/>
                 <w:lang w:val="en-US"/>
               </w:rPr>
-              <w:t>.</w:t>
+              <w:t>2</w:t>
             </w:r>
             <w:r>
               <w:rPr>
@@ -3193,7 +3658,7 @@
                 <w:szCs w:val="32"/>
                 <w:lang w:val="en-US"/>
               </w:rPr>
-              <w:t>X</w:t>
+              <w:t>.</w:t>
             </w:r>
             <w:r>
               <w:rPr>
@@ -3203,7 +3668,7 @@
                 <w:szCs w:val="32"/>
                 <w:lang w:val="en-US"/>
               </w:rPr>
-              <w:t xml:space="preserve"> </w:t>
+              <w:t>X</w:t>
             </w:r>
             <w:r>
               <w:rPr>
@@ -3213,7 +3678,7 @@
                 <w:szCs w:val="32"/>
                 <w:lang w:val="en-US"/>
               </w:rPr>
-              <w:t>can be tested</w:t>
+              <w:t xml:space="preserve"> </w:t>
             </w:r>
             <w:r>
               <w:rPr>
@@ -3223,7 +3688,7 @@
                 <w:szCs w:val="32"/>
                 <w:lang w:val="en-US"/>
               </w:rPr>
-              <w:t xml:space="preserve"> in any order </w:t>
+              <w:t>can be tested</w:t>
             </w:r>
             <w:r>
               <w:rPr>
@@ -3233,7 +3698,7 @@
                 <w:szCs w:val="32"/>
                 <w:lang w:val="en-US"/>
               </w:rPr>
-              <w:t>or</w:t>
+              <w:t xml:space="preserve"> in any order </w:t>
             </w:r>
             <w:r>
               <w:rPr>
@@ -3243,8 +3708,30 @@
                 <w:szCs w:val="32"/>
                 <w:lang w:val="en-US"/>
               </w:rPr>
+              <w:t>or</w:t>
+            </w:r>
+            <w:r>
+              <w:rPr>
+                <w:i/>
+                <w:iCs/>
+                <w:sz w:val="32"/>
+                <w:szCs w:val="32"/>
+                <w:lang w:val="en-US"/>
+              </w:rPr>
               <w:t xml:space="preserve"> in different games).</w:t>
             </w:r>
+          </w:p>
+          <w:p>
+            <w:pPr>
+              <w:tabs>
+                <w:tab w:val="left" w:pos="5105"/>
+              </w:tabs>
+              <w:rPr>
+                <w:sz w:val="32"/>
+                <w:szCs w:val="32"/>
+                <w:lang w:val="en-US"/>
+              </w:rPr>
+            </w:pPr>
           </w:p>
           <w:p>
             <w:pPr>
@@ -3320,6 +3807,10 @@
         </w:tc>
       </w:tr>
       <w:tr>
+        <w:trPr>
+          <w:gridAfter w:val="1"/>
+          <w:wAfter w:w="2126" w:type="dxa"/>
+        </w:trPr>
         <w:tc>
           <w:tcPr>
             <w:tcW w:w="1134" w:type="dxa"/>
@@ -3339,7 +3830,16 @@
                 <w:szCs w:val="32"/>
                 <w:lang w:val="en-US"/>
               </w:rPr>
-              <w:t>14</w:t>
+              <w:lastRenderedPageBreak/>
+              <w:t>1</w:t>
+            </w:r>
+            <w:r>
+              <w:rPr>
+                <w:sz w:val="32"/>
+                <w:szCs w:val="32"/>
+                <w:lang w:val="en-US"/>
+              </w:rPr>
+              <w:t>6</w:t>
             </w:r>
           </w:p>
         </w:tc>
@@ -3499,6 +3999,10 @@
         </w:tc>
       </w:tr>
       <w:tr>
+        <w:trPr>
+          <w:gridAfter w:val="1"/>
+          <w:wAfter w:w="2126" w:type="dxa"/>
+        </w:trPr>
         <w:tc>
           <w:tcPr>
             <w:tcW w:w="1134" w:type="dxa"/>
@@ -3518,7 +4022,15 @@
                 <w:szCs w:val="32"/>
                 <w:lang w:val="en-US"/>
               </w:rPr>
-              <w:t>15</w:t>
+              <w:t>1</w:t>
+            </w:r>
+            <w:r>
+              <w:rPr>
+                <w:sz w:val="32"/>
+                <w:szCs w:val="32"/>
+                <w:lang w:val="en-US"/>
+              </w:rPr>
+              <w:t>7</w:t>
             </w:r>
           </w:p>
         </w:tc>
@@ -3710,6 +4222,10 @@
         </w:tc>
       </w:tr>
       <w:tr>
+        <w:trPr>
+          <w:gridAfter w:val="1"/>
+          <w:wAfter w:w="2126" w:type="dxa"/>
+        </w:trPr>
         <w:tc>
           <w:tcPr>
             <w:tcW w:w="1134" w:type="dxa"/>
@@ -3729,8 +4245,7 @@
                 <w:szCs w:val="32"/>
                 <w:lang w:val="en-US"/>
               </w:rPr>
-              <w:lastRenderedPageBreak/>
-              <w:t>16</w:t>
+              <w:t>18</w:t>
             </w:r>
           </w:p>
         </w:tc>
@@ -3741,118 +4256,100 @@
           <w:p>
             <w:pPr>
               <w:rPr>
-                <w:b/>
-                <w:bCs/>
-                <w:sz w:val="32"/>
-                <w:szCs w:val="32"/>
-                <w:u w:val="single"/>
-                <w:lang w:val="en-US"/>
-              </w:rPr>
-            </w:pPr>
-            <w:r>
-              <w:rPr>
-                <w:b/>
-                <w:bCs/>
-                <w:sz w:val="32"/>
-                <w:szCs w:val="32"/>
-                <w:u w:val="single"/>
-                <w:lang w:val="en-US"/>
-              </w:rPr>
-              <w:t xml:space="preserve">AI </w:t>
-            </w:r>
-            <w:r>
-              <w:rPr>
-                <w:b/>
-                <w:bCs/>
-                <w:sz w:val="32"/>
-                <w:szCs w:val="32"/>
-                <w:u w:val="single"/>
-                <w:lang w:val="en-US"/>
-              </w:rPr>
-              <w:t>plays</w:t>
-            </w:r>
-            <w:r>
-              <w:rPr>
-                <w:b/>
-                <w:bCs/>
-                <w:sz w:val="32"/>
-                <w:szCs w:val="32"/>
-                <w:u w:val="single"/>
-                <w:lang w:val="en-US"/>
-              </w:rPr>
-              <w:t xml:space="preserve"> correctly</w:t>
-            </w:r>
-          </w:p>
-          <w:p>
-            <w:pPr>
-              <w:rPr>
-                <w:b/>
-                <w:bCs/>
-                <w:sz w:val="32"/>
-                <w:szCs w:val="32"/>
-                <w:u w:val="single"/>
-                <w:lang w:val="en-US"/>
-              </w:rPr>
-            </w:pPr>
-          </w:p>
-          <w:p>
-            <w:pPr>
-              <w:rPr>
-                <w:sz w:val="32"/>
-                <w:szCs w:val="32"/>
-                <w:lang w:val="en-US"/>
-              </w:rPr>
-            </w:pPr>
-            <w:r>
-              <w:rPr>
-                <w:sz w:val="32"/>
-                <w:szCs w:val="32"/>
-                <w:lang w:val="en-US"/>
-              </w:rPr>
-              <w:t>1) Start a new game (player vs. bot).</w:t>
-            </w:r>
-          </w:p>
-          <w:p>
-            <w:pPr>
-              <w:rPr>
-                <w:sz w:val="32"/>
-                <w:szCs w:val="32"/>
-                <w:lang w:val="en-US"/>
-              </w:rPr>
-            </w:pPr>
-          </w:p>
-          <w:p>
-            <w:pPr>
-              <w:rPr>
-                <w:sz w:val="32"/>
-                <w:szCs w:val="32"/>
-                <w:lang w:val="en-US"/>
-              </w:rPr>
-            </w:pPr>
-            <w:r>
-              <w:rPr>
-                <w:sz w:val="32"/>
-                <w:szCs w:val="32"/>
-                <w:lang w:val="en-US"/>
-              </w:rPr>
-              <w:t xml:space="preserve">2) Put </w:t>
-            </w:r>
-            <w:r>
-              <w:rPr>
-                <w:sz w:val="32"/>
-                <w:szCs w:val="32"/>
-                <w:lang w:val="en-US"/>
-              </w:rPr>
-              <w:t>bot's</w:t>
-            </w:r>
-            <w:r>
-              <w:rPr>
-                <w:sz w:val="32"/>
-                <w:szCs w:val="32"/>
-                <w:lang w:val="en-US"/>
-              </w:rPr>
-              <w:t xml:space="preserve"> king under a check.</w:t>
-            </w:r>
+                <w:sz w:val="32"/>
+                <w:szCs w:val="32"/>
+                <w:lang w:val="en-US"/>
+              </w:rPr>
+            </w:pPr>
+            <w:r>
+              <w:rPr>
+                <w:b/>
+                <w:bCs/>
+                <w:sz w:val="32"/>
+                <w:szCs w:val="32"/>
+                <w:u w:val="single"/>
+                <w:lang w:val="en-US"/>
+              </w:rPr>
+              <w:t>Stalemate</w:t>
+            </w:r>
+          </w:p>
+          <w:p>
+            <w:pPr>
+              <w:rPr>
+                <w:sz w:val="32"/>
+                <w:szCs w:val="32"/>
+                <w:lang w:val="en-US"/>
+              </w:rPr>
+            </w:pPr>
+          </w:p>
+          <w:p>
+            <w:pPr>
+              <w:rPr>
+                <w:sz w:val="32"/>
+                <w:szCs w:val="32"/>
+                <w:lang w:val="en-US"/>
+              </w:rPr>
+            </w:pPr>
+            <w:r>
+              <w:rPr>
+                <w:sz w:val="32"/>
+                <w:szCs w:val="32"/>
+                <w:lang w:val="en-US"/>
+              </w:rPr>
+              <w:t>1) Start a new game (player vs. player).</w:t>
+            </w:r>
+          </w:p>
+          <w:p>
+            <w:pPr>
+              <w:rPr>
+                <w:sz w:val="32"/>
+                <w:szCs w:val="32"/>
+                <w:lang w:val="en-US"/>
+              </w:rPr>
+            </w:pPr>
+          </w:p>
+          <w:p>
+            <w:pPr>
+              <w:rPr>
+                <w:sz w:val="32"/>
+                <w:szCs w:val="32"/>
+                <w:lang w:val="en-US"/>
+              </w:rPr>
+            </w:pPr>
+            <w:r>
+              <w:rPr>
+                <w:sz w:val="32"/>
+                <w:szCs w:val="32"/>
+                <w:lang w:val="en-US"/>
+              </w:rPr>
+              <w:t xml:space="preserve">2) </w:t>
+            </w:r>
+            <w:r>
+              <w:rPr>
+                <w:sz w:val="32"/>
+                <w:szCs w:val="32"/>
+                <w:lang w:val="en-US"/>
+              </w:rPr>
+              <w:t>After playing, get in a position where one of the players is in position with no legal moves left, and the king not being in check.</w:t>
+            </w:r>
+          </w:p>
+          <w:p>
+            <w:pPr>
+              <w:rPr>
+                <w:sz w:val="32"/>
+                <w:szCs w:val="32"/>
+                <w:lang w:val="en-US"/>
+              </w:rPr>
+            </w:pPr>
+          </w:p>
+          <w:p>
+            <w:pPr>
+              <w:rPr>
+                <w:sz w:val="32"/>
+                <w:szCs w:val="32"/>
+                <w:lang w:val="en-US"/>
+              </w:rPr>
+            </w:pPr>
           </w:p>
         </w:tc>
         <w:tc>
@@ -3873,59 +4370,8 @@
                 <w:szCs w:val="32"/>
                 <w:lang w:val="en-US"/>
               </w:rPr>
-              <w:t xml:space="preserve">The bot opponent makes </w:t>
-            </w:r>
-            <w:r>
-              <w:rPr>
-                <w:sz w:val="32"/>
-                <w:szCs w:val="32"/>
-                <w:lang w:val="en-US"/>
-              </w:rPr>
-              <w:t>moves only at his turns, and his moves are all legal.</w:t>
-            </w:r>
-            <w:r>
-              <w:rPr>
-                <w:sz w:val="32"/>
-                <w:szCs w:val="32"/>
-                <w:lang w:val="en-US"/>
-              </w:rPr>
-              <w:t xml:space="preserve"> </w:t>
-            </w:r>
-          </w:p>
-          <w:p>
-            <w:pPr>
-              <w:rPr>
-                <w:sz w:val="32"/>
-                <w:szCs w:val="32"/>
-                <w:lang w:val="en-US"/>
-              </w:rPr>
-            </w:pPr>
-          </w:p>
-          <w:p>
-            <w:pPr>
-              <w:rPr>
-                <w:sz w:val="32"/>
-                <w:szCs w:val="32"/>
-                <w:lang w:val="en-US"/>
-              </w:rPr>
-            </w:pPr>
-            <w:r>
-              <w:rPr>
-                <w:sz w:val="32"/>
-                <w:szCs w:val="32"/>
-                <w:lang w:val="en-US"/>
-              </w:rPr>
-              <w:t>Under a check, the bot defends the king from a check (or loses from checkmate if there no moves can save him from check).</w:t>
-            </w:r>
-          </w:p>
-          <w:p>
-            <w:pPr>
-              <w:rPr>
-                <w:sz w:val="32"/>
-                <w:szCs w:val="32"/>
-                <w:lang w:val="en-US"/>
-              </w:rPr>
-            </w:pPr>
+              <w:t>Game ends in a draw.</w:t>
+            </w:r>
           </w:p>
         </w:tc>
         <w:tc>
@@ -3944,6 +4390,10 @@
         </w:tc>
       </w:tr>
       <w:tr>
+        <w:trPr>
+          <w:gridAfter w:val="1"/>
+          <w:wAfter w:w="2126" w:type="dxa"/>
+        </w:trPr>
         <w:tc>
           <w:tcPr>
             <w:tcW w:w="1134" w:type="dxa"/>
@@ -3963,7 +4413,7 @@
                 <w:szCs w:val="32"/>
                 <w:lang w:val="en-US"/>
               </w:rPr>
-              <w:t>17</w:t>
+              <w:t>19</w:t>
             </w:r>
           </w:p>
         </w:tc>
@@ -3973,6 +4423,535 @@
           </w:tcPr>
           <w:p>
             <w:pPr>
+              <w:rPr>
+                <w:b/>
+                <w:bCs/>
+                <w:sz w:val="32"/>
+                <w:szCs w:val="32"/>
+                <w:u w:val="single"/>
+                <w:lang w:val="en-US"/>
+              </w:rPr>
+            </w:pPr>
+            <w:r>
+              <w:rPr>
+                <w:b/>
+                <w:bCs/>
+                <w:sz w:val="32"/>
+                <w:szCs w:val="32"/>
+                <w:u w:val="single"/>
+                <w:lang w:val="en-US"/>
+              </w:rPr>
+              <w:t>Draw by repetition</w:t>
+            </w:r>
+          </w:p>
+          <w:p>
+            <w:pPr>
+              <w:rPr>
+                <w:b/>
+                <w:bCs/>
+                <w:sz w:val="32"/>
+                <w:szCs w:val="32"/>
+                <w:u w:val="single"/>
+                <w:lang w:val="en-US"/>
+              </w:rPr>
+            </w:pPr>
+          </w:p>
+          <w:p>
+            <w:pPr>
+              <w:rPr>
+                <w:sz w:val="32"/>
+                <w:szCs w:val="32"/>
+                <w:lang w:val="en-US"/>
+              </w:rPr>
+            </w:pPr>
+            <w:r>
+              <w:rPr>
+                <w:sz w:val="32"/>
+                <w:szCs w:val="32"/>
+                <w:lang w:val="en-US"/>
+              </w:rPr>
+              <w:t>1) Start a new game (player vs. player).</w:t>
+            </w:r>
+          </w:p>
+          <w:p>
+            <w:pPr>
+              <w:rPr>
+                <w:sz w:val="32"/>
+                <w:szCs w:val="32"/>
+                <w:lang w:val="en-US"/>
+              </w:rPr>
+            </w:pPr>
+          </w:p>
+          <w:p>
+            <w:pPr>
+              <w:rPr>
+                <w:sz w:val="32"/>
+                <w:szCs w:val="32"/>
+                <w:lang w:val="en-US"/>
+              </w:rPr>
+            </w:pPr>
+            <w:r>
+              <w:rPr>
+                <w:sz w:val="32"/>
+                <w:szCs w:val="32"/>
+                <w:lang w:val="en-US"/>
+              </w:rPr>
+              <w:t>2) For both players, repeat the same moves three times for each player.</w:t>
+            </w:r>
+          </w:p>
+          <w:p>
+            <w:pPr>
+              <w:rPr>
+                <w:sz w:val="32"/>
+                <w:szCs w:val="32"/>
+                <w:lang w:val="en-US"/>
+              </w:rPr>
+            </w:pPr>
+          </w:p>
+          <w:p>
+            <w:pPr>
+              <w:rPr>
+                <w:sz w:val="32"/>
+                <w:szCs w:val="32"/>
+                <w:lang w:val="en-US"/>
+              </w:rPr>
+            </w:pPr>
+          </w:p>
+        </w:tc>
+        <w:tc>
+          <w:tcPr>
+            <w:tcW w:w="3402" w:type="dxa"/>
+          </w:tcPr>
+          <w:p>
+            <w:pPr>
+              <w:rPr>
+                <w:sz w:val="32"/>
+                <w:szCs w:val="32"/>
+                <w:lang w:val="en-US"/>
+              </w:rPr>
+            </w:pPr>
+            <w:r>
+              <w:rPr>
+                <w:sz w:val="32"/>
+                <w:szCs w:val="32"/>
+                <w:lang w:val="en-US"/>
+              </w:rPr>
+              <w:t>Game ends in a draw.</w:t>
+            </w:r>
+          </w:p>
+        </w:tc>
+        <w:tc>
+          <w:tcPr>
+            <w:tcW w:w="2126" w:type="dxa"/>
+          </w:tcPr>
+          <w:p>
+            <w:pPr>
+              <w:rPr>
+                <w:sz w:val="32"/>
+                <w:szCs w:val="32"/>
+                <w:lang w:val="en-US"/>
+              </w:rPr>
+            </w:pPr>
+          </w:p>
+        </w:tc>
+      </w:tr>
+      <w:tr>
+        <w:trPr>
+          <w:gridAfter w:val="1"/>
+          <w:wAfter w:w="2126" w:type="dxa"/>
+        </w:trPr>
+        <w:tc>
+          <w:tcPr>
+            <w:tcW w:w="1134" w:type="dxa"/>
+          </w:tcPr>
+          <w:p>
+            <w:pPr>
+              <w:jc w:val="center"/>
+              <w:rPr>
+                <w:sz w:val="32"/>
+                <w:szCs w:val="32"/>
+                <w:lang w:val="en-US"/>
+              </w:rPr>
+            </w:pPr>
+            <w:r>
+              <w:rPr>
+                <w:sz w:val="32"/>
+                <w:szCs w:val="32"/>
+                <w:lang w:val="en-US"/>
+              </w:rPr>
+              <w:lastRenderedPageBreak/>
+              <w:t>20</w:t>
+            </w:r>
+          </w:p>
+        </w:tc>
+        <w:tc>
+          <w:tcPr>
+            <w:tcW w:w="4111" w:type="dxa"/>
+          </w:tcPr>
+          <w:p>
+            <w:pPr>
+              <w:rPr>
+                <w:b/>
+                <w:bCs/>
+                <w:sz w:val="32"/>
+                <w:szCs w:val="32"/>
+                <w:u w:val="single"/>
+                <w:lang w:val="en-US"/>
+              </w:rPr>
+            </w:pPr>
+            <w:r>
+              <w:rPr>
+                <w:b/>
+                <w:bCs/>
+                <w:sz w:val="32"/>
+                <w:szCs w:val="32"/>
+                <w:u w:val="single"/>
+                <w:lang w:val="en-US"/>
+              </w:rPr>
+              <w:t>Draw by 50 moves</w:t>
+            </w:r>
+          </w:p>
+          <w:p>
+            <w:pPr>
+              <w:rPr>
+                <w:b/>
+                <w:bCs/>
+                <w:sz w:val="32"/>
+                <w:szCs w:val="32"/>
+                <w:u w:val="single"/>
+                <w:lang w:val="en-US"/>
+              </w:rPr>
+            </w:pPr>
+          </w:p>
+          <w:p>
+            <w:pPr>
+              <w:rPr>
+                <w:sz w:val="32"/>
+                <w:szCs w:val="32"/>
+                <w:lang w:val="en-US"/>
+              </w:rPr>
+            </w:pPr>
+            <w:r>
+              <w:rPr>
+                <w:sz w:val="32"/>
+                <w:szCs w:val="32"/>
+                <w:lang w:val="en-US"/>
+              </w:rPr>
+              <w:t>1) Start a new game (player vs. player).</w:t>
+            </w:r>
+          </w:p>
+          <w:p>
+            <w:pPr>
+              <w:rPr>
+                <w:sz w:val="32"/>
+                <w:szCs w:val="32"/>
+                <w:lang w:val="en-US"/>
+              </w:rPr>
+            </w:pPr>
+          </w:p>
+          <w:p>
+            <w:pPr>
+              <w:rPr>
+                <w:sz w:val="32"/>
+                <w:szCs w:val="32"/>
+                <w:lang w:val="en-US"/>
+              </w:rPr>
+            </w:pPr>
+            <w:r>
+              <w:rPr>
+                <w:sz w:val="32"/>
+                <w:szCs w:val="32"/>
+                <w:lang w:val="en-US"/>
+              </w:rPr>
+              <w:t xml:space="preserve">2) For both players, make moves with </w:t>
+            </w:r>
+            <w:r>
+              <w:rPr>
+                <w:sz w:val="32"/>
+                <w:szCs w:val="32"/>
+                <w:lang w:val="en-US"/>
+              </w:rPr>
+              <w:t>a</w:t>
+            </w:r>
+            <w:r>
+              <w:rPr>
+                <w:sz w:val="32"/>
+                <w:szCs w:val="32"/>
+                <w:lang w:val="en-US"/>
+              </w:rPr>
+              <w:t xml:space="preserve"> piece that isn't a pawn, without the board </w:t>
+            </w:r>
+            <w:r>
+              <w:rPr>
+                <w:sz w:val="32"/>
+                <w:szCs w:val="32"/>
+                <w:lang w:val="en-US"/>
+              </w:rPr>
+              <w:t>repeating</w:t>
+            </w:r>
+            <w:r>
+              <w:rPr>
+                <w:sz w:val="32"/>
+                <w:szCs w:val="32"/>
+                <w:lang w:val="en-US"/>
+              </w:rPr>
+              <w:t xml:space="preserve"> itself</w:t>
+            </w:r>
+            <w:r>
+              <w:rPr>
+                <w:sz w:val="32"/>
+                <w:szCs w:val="32"/>
+                <w:lang w:val="en-US"/>
+              </w:rPr>
+              <w:t xml:space="preserve">. Repeat for 50 </w:t>
+            </w:r>
+            <w:r>
+              <w:rPr>
+                <w:sz w:val="32"/>
+                <w:szCs w:val="32"/>
+                <w:lang w:val="en-US"/>
+              </w:rPr>
+              <w:t>times.</w:t>
+            </w:r>
+          </w:p>
+          <w:p>
+            <w:pPr>
+              <w:rPr>
+                <w:sz w:val="32"/>
+                <w:szCs w:val="32"/>
+                <w:lang w:val="en-US"/>
+              </w:rPr>
+            </w:pPr>
+          </w:p>
+        </w:tc>
+        <w:tc>
+          <w:tcPr>
+            <w:tcW w:w="3402" w:type="dxa"/>
+          </w:tcPr>
+          <w:p>
+            <w:pPr>
+              <w:rPr>
+                <w:sz w:val="32"/>
+                <w:szCs w:val="32"/>
+                <w:lang w:val="en-US"/>
+              </w:rPr>
+            </w:pPr>
+            <w:r>
+              <w:rPr>
+                <w:sz w:val="32"/>
+                <w:szCs w:val="32"/>
+                <w:lang w:val="en-US"/>
+              </w:rPr>
+              <w:t>Game ends in a draw.</w:t>
+            </w:r>
+          </w:p>
+        </w:tc>
+        <w:tc>
+          <w:tcPr>
+            <w:tcW w:w="2126" w:type="dxa"/>
+          </w:tcPr>
+          <w:p>
+            <w:pPr>
+              <w:rPr>
+                <w:sz w:val="32"/>
+                <w:szCs w:val="32"/>
+                <w:lang w:val="en-US"/>
+              </w:rPr>
+            </w:pPr>
+          </w:p>
+        </w:tc>
+      </w:tr>
+      <w:tr>
+        <w:trPr>
+          <w:gridAfter w:val="1"/>
+          <w:wAfter w:w="2126" w:type="dxa"/>
+        </w:trPr>
+        <w:tc>
+          <w:tcPr>
+            <w:tcW w:w="1134" w:type="dxa"/>
+          </w:tcPr>
+          <w:p>
+            <w:pPr>
+              <w:jc w:val="center"/>
+              <w:rPr>
+                <w:sz w:val="32"/>
+                <w:szCs w:val="32"/>
+                <w:lang w:val="en-US"/>
+              </w:rPr>
+            </w:pPr>
+            <w:r>
+              <w:rPr>
+                <w:sz w:val="32"/>
+                <w:szCs w:val="32"/>
+                <w:lang w:val="en-US"/>
+              </w:rPr>
+              <w:t>21</w:t>
+            </w:r>
+          </w:p>
+        </w:tc>
+        <w:tc>
+          <w:tcPr>
+            <w:tcW w:w="4111" w:type="dxa"/>
+          </w:tcPr>
+          <w:p>
+            <w:pPr>
+              <w:rPr>
+                <w:b/>
+                <w:bCs/>
+                <w:sz w:val="32"/>
+                <w:szCs w:val="32"/>
+                <w:u w:val="single"/>
+                <w:lang w:val="en-US"/>
+              </w:rPr>
+            </w:pPr>
+            <w:r>
+              <w:rPr>
+                <w:b/>
+                <w:bCs/>
+                <w:sz w:val="32"/>
+                <w:szCs w:val="32"/>
+                <w:u w:val="single"/>
+                <w:lang w:val="en-US"/>
+              </w:rPr>
+              <w:t>Draw by no material</w:t>
+            </w:r>
+          </w:p>
+          <w:p>
+            <w:pPr>
+              <w:rPr>
+                <w:b/>
+                <w:bCs/>
+                <w:sz w:val="32"/>
+                <w:szCs w:val="32"/>
+                <w:u w:val="single"/>
+                <w:lang w:val="en-US"/>
+              </w:rPr>
+            </w:pPr>
+          </w:p>
+          <w:p>
+            <w:pPr>
+              <w:rPr>
+                <w:sz w:val="32"/>
+                <w:szCs w:val="32"/>
+                <w:lang w:val="en-US"/>
+              </w:rPr>
+            </w:pPr>
+            <w:r>
+              <w:rPr>
+                <w:sz w:val="32"/>
+                <w:szCs w:val="32"/>
+                <w:lang w:val="en-US"/>
+              </w:rPr>
+              <w:t>1) Start a new game (player vs. player).</w:t>
+            </w:r>
+          </w:p>
+          <w:p>
+            <w:pPr>
+              <w:rPr>
+                <w:sz w:val="32"/>
+                <w:szCs w:val="32"/>
+                <w:lang w:val="en-US"/>
+              </w:rPr>
+            </w:pPr>
+          </w:p>
+          <w:p>
+            <w:pPr>
+              <w:rPr>
+                <w:sz w:val="32"/>
+                <w:szCs w:val="32"/>
+                <w:lang w:val="en-US"/>
+              </w:rPr>
+            </w:pPr>
+            <w:r>
+              <w:rPr>
+                <w:sz w:val="32"/>
+                <w:szCs w:val="32"/>
+                <w:lang w:val="en-US"/>
+              </w:rPr>
+              <w:t>2) Makes moves, so that both players end up having only their kings.</w:t>
+            </w:r>
+          </w:p>
+          <w:p>
+            <w:pPr>
+              <w:rPr>
+                <w:sz w:val="32"/>
+                <w:szCs w:val="32"/>
+                <w:lang w:val="en-US"/>
+              </w:rPr>
+            </w:pPr>
+          </w:p>
+        </w:tc>
+        <w:tc>
+          <w:tcPr>
+            <w:tcW w:w="3402" w:type="dxa"/>
+          </w:tcPr>
+          <w:p>
+            <w:pPr>
+              <w:rPr>
+                <w:sz w:val="32"/>
+                <w:szCs w:val="32"/>
+                <w:lang w:val="en-US"/>
+              </w:rPr>
+            </w:pPr>
+            <w:r>
+              <w:rPr>
+                <w:sz w:val="32"/>
+                <w:szCs w:val="32"/>
+                <w:lang w:val="en-US"/>
+              </w:rPr>
+              <w:t>Game ends in a draw</w:t>
+            </w:r>
+          </w:p>
+        </w:tc>
+        <w:tc>
+          <w:tcPr>
+            <w:tcW w:w="2126" w:type="dxa"/>
+          </w:tcPr>
+          <w:p>
+            <w:pPr>
+              <w:rPr>
+                <w:sz w:val="32"/>
+                <w:szCs w:val="32"/>
+                <w:lang w:val="en-US"/>
+              </w:rPr>
+            </w:pPr>
+          </w:p>
+        </w:tc>
+      </w:tr>
+      <w:tr>
+        <w:trPr>
+          <w:gridAfter w:val="1"/>
+          <w:wAfter w:w="2126" w:type="dxa"/>
+        </w:trPr>
+        <w:tc>
+          <w:tcPr>
+            <w:tcW w:w="1134" w:type="dxa"/>
+          </w:tcPr>
+          <w:p>
+            <w:pPr>
+              <w:jc w:val="center"/>
+              <w:rPr>
+                <w:sz w:val="32"/>
+                <w:szCs w:val="32"/>
+                <w:lang w:val="en-US"/>
+              </w:rPr>
+            </w:pPr>
+            <w:r>
+              <w:rPr>
+                <w:sz w:val="32"/>
+                <w:szCs w:val="32"/>
+                <w:lang w:val="en-US"/>
+              </w:rPr>
+              <w:t>22</w:t>
+            </w:r>
+          </w:p>
+        </w:tc>
+        <w:tc>
+          <w:tcPr>
+            <w:tcW w:w="4111" w:type="dxa"/>
+          </w:tcPr>
+          <w:p>
+            <w:pPr>
               <w:tabs>
                 <w:tab w:val="left" w:pos="5105"/>
               </w:tabs>
@@ -4140,13 +5119,6 @@
               <w:tabs>
                 <w:tab w:val="left" w:pos="5105"/>
               </w:tabs>
-              <w:rPr>
-                <w:sz w:val="32"/>
-                <w:szCs w:val="32"/>
-                <w:lang w:val="en-US"/>
-              </w:rPr>
-            </w:pPr>
-            <w:r>
               <w:rPr>
                 <w:i/>
                 <w:iCs/>
@@ -4154,8 +5126,7 @@
                 <w:szCs w:val="32"/>
                 <w:lang w:val="en-US"/>
               </w:rPr>
-              <w:t>(</w:t>
-            </w:r>
+            </w:pPr>
             <w:r>
               <w:rPr>
                 <w:i/>
@@ -4164,7 +5135,7 @@
                 <w:szCs w:val="32"/>
                 <w:lang w:val="en-US"/>
               </w:rPr>
-              <w:t xml:space="preserve">Steps </w:t>
+              <w:t>(</w:t>
             </w:r>
             <w:r>
               <w:rPr>
@@ -4174,7 +5145,7 @@
                 <w:szCs w:val="32"/>
                 <w:lang w:val="en-US"/>
               </w:rPr>
-              <w:t>2</w:t>
+              <w:t xml:space="preserve">Steps </w:t>
             </w:r>
             <w:r>
               <w:rPr>
@@ -4184,7 +5155,7 @@
                 <w:szCs w:val="32"/>
                 <w:lang w:val="en-US"/>
               </w:rPr>
-              <w:t>.</w:t>
+              <w:t>2</w:t>
             </w:r>
             <w:r>
               <w:rPr>
@@ -4194,7 +5165,7 @@
                 <w:szCs w:val="32"/>
                 <w:lang w:val="en-US"/>
               </w:rPr>
-              <w:t>X</w:t>
+              <w:t>.</w:t>
             </w:r>
             <w:r>
               <w:rPr>
@@ -4204,7 +5175,7 @@
                 <w:szCs w:val="32"/>
                 <w:lang w:val="en-US"/>
               </w:rPr>
-              <w:t xml:space="preserve"> </w:t>
+              <w:t>X</w:t>
             </w:r>
             <w:r>
               <w:rPr>
@@ -4214,7 +5185,7 @@
                 <w:szCs w:val="32"/>
                 <w:lang w:val="en-US"/>
               </w:rPr>
-              <w:t>can be tested</w:t>
+              <w:t xml:space="preserve"> </w:t>
             </w:r>
             <w:r>
               <w:rPr>
@@ -4224,7 +5195,7 @@
                 <w:szCs w:val="32"/>
                 <w:lang w:val="en-US"/>
               </w:rPr>
-              <w:t xml:space="preserve"> in any order </w:t>
+              <w:t>can be tested</w:t>
             </w:r>
             <w:r>
               <w:rPr>
@@ -4234,7 +5205,7 @@
                 <w:szCs w:val="32"/>
                 <w:lang w:val="en-US"/>
               </w:rPr>
-              <w:t>or</w:t>
+              <w:t xml:space="preserve"> in any order </w:t>
             </w:r>
             <w:r>
               <w:rPr>
@@ -4244,18 +5215,19 @@
                 <w:szCs w:val="32"/>
                 <w:lang w:val="en-US"/>
               </w:rPr>
+              <w:t>or</w:t>
+            </w:r>
+            <w:r>
+              <w:rPr>
+                <w:i/>
+                <w:iCs/>
+                <w:sz w:val="32"/>
+                <w:szCs w:val="32"/>
+                <w:lang w:val="en-US"/>
+              </w:rPr>
               <w:t xml:space="preserve"> in different games).</w:t>
             </w:r>
           </w:p>
-          <w:p>
-            <w:pPr>
-              <w:rPr>
-                <w:sz w:val="32"/>
-                <w:szCs w:val="32"/>
-                <w:lang w:val="en-US"/>
-              </w:rPr>
-            </w:pPr>
-          </w:p>
         </w:tc>
         <w:tc>
           <w:tcPr>
@@ -4302,6 +5274,1311 @@
                 <w:lang w:val="en-US"/>
               </w:rPr>
               <w:t>Move at step 2.2 doesn't work.</w:t>
+            </w:r>
+          </w:p>
+        </w:tc>
+        <w:tc>
+          <w:tcPr>
+            <w:tcW w:w="2126" w:type="dxa"/>
+          </w:tcPr>
+          <w:p>
+            <w:pPr>
+              <w:rPr>
+                <w:sz w:val="32"/>
+                <w:szCs w:val="32"/>
+                <w:lang w:val="en-US"/>
+              </w:rPr>
+            </w:pPr>
+          </w:p>
+        </w:tc>
+      </w:tr>
+      <w:tr>
+        <w:tc>
+          <w:tcPr>
+            <w:tcW w:w="1134" w:type="dxa"/>
+          </w:tcPr>
+          <w:p>
+            <w:pPr>
+              <w:jc w:val="center"/>
+              <w:rPr>
+                <w:sz w:val="32"/>
+                <w:szCs w:val="32"/>
+                <w:lang w:val="en-US"/>
+              </w:rPr>
+            </w:pPr>
+            <w:r>
+              <w:rPr>
+                <w:sz w:val="32"/>
+                <w:szCs w:val="32"/>
+                <w:lang w:val="en-US"/>
+              </w:rPr>
+              <w:lastRenderedPageBreak/>
+              <w:t>23</w:t>
+            </w:r>
+          </w:p>
+        </w:tc>
+        <w:tc>
+          <w:tcPr>
+            <w:tcW w:w="4111" w:type="dxa"/>
+          </w:tcPr>
+          <w:p>
+            <w:pPr>
+              <w:rPr>
+                <w:b/>
+                <w:bCs/>
+                <w:sz w:val="32"/>
+                <w:szCs w:val="32"/>
+                <w:u w:val="single"/>
+                <w:lang w:val="en-US"/>
+              </w:rPr>
+            </w:pPr>
+            <w:r>
+              <w:rPr>
+                <w:b/>
+                <w:bCs/>
+                <w:sz w:val="32"/>
+                <w:szCs w:val="32"/>
+                <w:u w:val="single"/>
+                <w:lang w:val="en-US"/>
+              </w:rPr>
+              <w:t>AI plays legal moves</w:t>
+            </w:r>
+          </w:p>
+          <w:p>
+            <w:pPr>
+              <w:rPr>
+                <w:b/>
+                <w:bCs/>
+                <w:sz w:val="32"/>
+                <w:szCs w:val="32"/>
+                <w:u w:val="single"/>
+                <w:lang w:val="en-US"/>
+              </w:rPr>
+            </w:pPr>
+          </w:p>
+          <w:p>
+            <w:pPr>
+              <w:rPr>
+                <w:sz w:val="32"/>
+                <w:szCs w:val="32"/>
+                <w:lang w:val="en-US"/>
+              </w:rPr>
+            </w:pPr>
+            <w:r>
+              <w:rPr>
+                <w:sz w:val="32"/>
+                <w:szCs w:val="32"/>
+                <w:lang w:val="en-US"/>
+              </w:rPr>
+              <w:t>1) Start a new game (player vs. bot).</w:t>
+            </w:r>
+          </w:p>
+          <w:p>
+            <w:pPr>
+              <w:rPr>
+                <w:sz w:val="32"/>
+                <w:szCs w:val="32"/>
+                <w:lang w:val="en-US"/>
+              </w:rPr>
+            </w:pPr>
+          </w:p>
+          <w:p>
+            <w:pPr>
+              <w:rPr>
+                <w:sz w:val="32"/>
+                <w:szCs w:val="32"/>
+                <w:lang w:val="en-US"/>
+              </w:rPr>
+            </w:pPr>
+            <w:r>
+              <w:rPr>
+                <w:sz w:val="32"/>
+                <w:szCs w:val="32"/>
+                <w:lang w:val="en-US"/>
+              </w:rPr>
+              <w:t>2) Put bot's king under a check.</w:t>
+            </w:r>
+          </w:p>
+        </w:tc>
+        <w:tc>
+          <w:tcPr>
+            <w:tcW w:w="3402" w:type="dxa"/>
+          </w:tcPr>
+          <w:p>
+            <w:pPr>
+              <w:rPr>
+                <w:sz w:val="32"/>
+                <w:szCs w:val="32"/>
+                <w:lang w:val="en-US"/>
+              </w:rPr>
+            </w:pPr>
+            <w:r>
+              <w:rPr>
+                <w:sz w:val="32"/>
+                <w:szCs w:val="32"/>
+                <w:lang w:val="en-US"/>
+              </w:rPr>
+              <w:t xml:space="preserve">The bot opponent makes moves only at his turns, and his moves are all legal. </w:t>
+            </w:r>
+          </w:p>
+          <w:p>
+            <w:pPr>
+              <w:rPr>
+                <w:sz w:val="32"/>
+                <w:szCs w:val="32"/>
+                <w:lang w:val="en-US"/>
+              </w:rPr>
+            </w:pPr>
+          </w:p>
+          <w:p>
+            <w:pPr>
+              <w:rPr>
+                <w:sz w:val="32"/>
+                <w:szCs w:val="32"/>
+                <w:lang w:val="en-US"/>
+              </w:rPr>
+            </w:pPr>
+            <w:r>
+              <w:rPr>
+                <w:sz w:val="32"/>
+                <w:szCs w:val="32"/>
+                <w:lang w:val="en-US"/>
+              </w:rPr>
+              <w:t>Under a check, the bot defends the king from a check (or loses from checkmate if there no moves can save him from check).</w:t>
+            </w:r>
+          </w:p>
+        </w:tc>
+        <w:tc>
+          <w:tcPr>
+            <w:tcW w:w="2126" w:type="dxa"/>
+          </w:tcPr>
+          <w:p>
+            <w:pPr>
+              <w:rPr>
+                <w:sz w:val="32"/>
+                <w:szCs w:val="32"/>
+                <w:lang w:val="en-US"/>
+              </w:rPr>
+            </w:pPr>
+          </w:p>
+        </w:tc>
+        <w:tc>
+          <w:tcPr>
+            <w:tcW w:w="2126" w:type="dxa"/>
+          </w:tcPr>
+          <w:p>
+            <w:pPr>
+              <w:rPr>
+                <w:sz w:val="32"/>
+                <w:szCs w:val="32"/>
+                <w:lang w:val="en-US"/>
+              </w:rPr>
+            </w:pPr>
+          </w:p>
+        </w:tc>
+      </w:tr>
+      <w:tr>
+        <w:tc>
+          <w:tcPr>
+            <w:tcW w:w="1134" w:type="dxa"/>
+          </w:tcPr>
+          <w:p>
+            <w:pPr>
+              <w:jc w:val="center"/>
+              <w:rPr>
+                <w:sz w:val="32"/>
+                <w:szCs w:val="32"/>
+                <w:lang w:val="en-US"/>
+              </w:rPr>
+            </w:pPr>
+            <w:r>
+              <w:rPr>
+                <w:sz w:val="32"/>
+                <w:szCs w:val="32"/>
+                <w:lang w:val="en-US"/>
+              </w:rPr>
+              <w:t>2</w:t>
+            </w:r>
+            <w:r>
+              <w:rPr>
+                <w:sz w:val="32"/>
+                <w:szCs w:val="32"/>
+                <w:lang w:val="en-US"/>
+              </w:rPr>
+              <w:t>4</w:t>
+            </w:r>
+          </w:p>
+        </w:tc>
+        <w:tc>
+          <w:tcPr>
+            <w:tcW w:w="4111" w:type="dxa"/>
+          </w:tcPr>
+          <w:p>
+            <w:pPr>
+              <w:tabs>
+                <w:tab w:val="left" w:pos="5105"/>
+              </w:tabs>
+              <w:rPr>
+                <w:b/>
+                <w:bCs/>
+                <w:sz w:val="32"/>
+                <w:szCs w:val="32"/>
+                <w:u w:val="single"/>
+                <w:lang w:val="en-US"/>
+              </w:rPr>
+            </w:pPr>
+            <w:r>
+              <w:rPr>
+                <w:b/>
+                <w:bCs/>
+                <w:sz w:val="32"/>
+                <w:szCs w:val="32"/>
+                <w:u w:val="single"/>
+                <w:lang w:val="en-US"/>
+              </w:rPr>
+              <w:t>AI doesn't miss obvious moves</w:t>
+            </w:r>
+          </w:p>
+          <w:p>
+            <w:pPr>
+              <w:tabs>
+                <w:tab w:val="left" w:pos="5105"/>
+              </w:tabs>
+              <w:rPr>
+                <w:b/>
+                <w:bCs/>
+                <w:sz w:val="32"/>
+                <w:szCs w:val="32"/>
+                <w:u w:val="single"/>
+                <w:lang w:val="en-US"/>
+              </w:rPr>
+            </w:pPr>
+          </w:p>
+          <w:p>
+            <w:pPr>
+              <w:rPr>
+                <w:sz w:val="32"/>
+                <w:szCs w:val="32"/>
+                <w:lang w:val="en-US"/>
+              </w:rPr>
+            </w:pPr>
+            <w:r>
+              <w:rPr>
+                <w:sz w:val="32"/>
+                <w:szCs w:val="32"/>
+                <w:lang w:val="en-US"/>
+              </w:rPr>
+              <w:t>1) Start a new game (player vs. bot).</w:t>
+            </w:r>
+          </w:p>
+          <w:p>
+            <w:pPr>
+              <w:tabs>
+                <w:tab w:val="left" w:pos="5105"/>
+              </w:tabs>
+              <w:rPr>
+                <w:sz w:val="32"/>
+                <w:szCs w:val="32"/>
+                <w:lang w:val="en-US"/>
+              </w:rPr>
+            </w:pPr>
+          </w:p>
+          <w:p>
+            <w:pPr>
+              <w:tabs>
+                <w:tab w:val="left" w:pos="5105"/>
+              </w:tabs>
+              <w:rPr>
+                <w:sz w:val="32"/>
+                <w:szCs w:val="32"/>
+                <w:lang w:val="en-US"/>
+              </w:rPr>
+            </w:pPr>
+            <w:r>
+              <w:rPr>
+                <w:sz w:val="32"/>
+                <w:szCs w:val="32"/>
+                <w:lang w:val="en-US"/>
+              </w:rPr>
+              <w:t>2) Move one of your pieces (preferably a knight or a bishop) in a place where the bot can capture it without losing anything.</w:t>
+            </w:r>
+          </w:p>
+          <w:p>
+            <w:pPr>
+              <w:jc w:val="center"/>
+              <w:rPr>
+                <w:sz w:val="32"/>
+                <w:szCs w:val="32"/>
+                <w:lang w:val="en-US"/>
+              </w:rPr>
+            </w:pPr>
+          </w:p>
+        </w:tc>
+        <w:tc>
+          <w:tcPr>
+            <w:tcW w:w="3402" w:type="dxa"/>
+          </w:tcPr>
+          <w:p>
+            <w:pPr>
+              <w:tabs>
+                <w:tab w:val="left" w:pos="5105"/>
+              </w:tabs>
+              <w:rPr>
+                <w:sz w:val="32"/>
+                <w:szCs w:val="32"/>
+                <w:lang w:val="en-US"/>
+              </w:rPr>
+            </w:pPr>
+            <w:r>
+              <w:rPr>
+                <w:sz w:val="32"/>
+                <w:szCs w:val="32"/>
+                <w:lang w:val="en-US"/>
+              </w:rPr>
+              <w:t>The bot opponent should capture the moved piece.</w:t>
+            </w:r>
+          </w:p>
+        </w:tc>
+        <w:tc>
+          <w:tcPr>
+            <w:tcW w:w="2126" w:type="dxa"/>
+          </w:tcPr>
+          <w:p>
+            <w:pPr>
+              <w:rPr>
+                <w:sz w:val="32"/>
+                <w:szCs w:val="32"/>
+                <w:lang w:val="en-US"/>
+              </w:rPr>
+            </w:pPr>
+          </w:p>
+        </w:tc>
+        <w:tc>
+          <w:tcPr>
+            <w:tcW w:w="2126" w:type="dxa"/>
+          </w:tcPr>
+          <w:p>
+            <w:pPr>
+              <w:rPr>
+                <w:sz w:val="32"/>
+                <w:szCs w:val="32"/>
+                <w:lang w:val="en-US"/>
+              </w:rPr>
+            </w:pPr>
+          </w:p>
+        </w:tc>
+      </w:tr>
+      <w:tr>
+        <w:trPr>
+          <w:gridAfter w:val="1"/>
+          <w:wAfter w:w="2126" w:type="dxa"/>
+        </w:trPr>
+        <w:tc>
+          <w:tcPr>
+            <w:tcW w:w="1134" w:type="dxa"/>
+          </w:tcPr>
+          <w:p>
+            <w:pPr>
+              <w:jc w:val="center"/>
+              <w:rPr>
+                <w:sz w:val="32"/>
+                <w:szCs w:val="32"/>
+                <w:lang w:val="en-US"/>
+              </w:rPr>
+            </w:pPr>
+            <w:r>
+              <w:rPr>
+                <w:sz w:val="32"/>
+                <w:szCs w:val="32"/>
+                <w:lang w:val="en-US"/>
+              </w:rPr>
+              <w:t>2</w:t>
+            </w:r>
+            <w:r>
+              <w:rPr>
+                <w:sz w:val="32"/>
+                <w:szCs w:val="32"/>
+                <w:lang w:val="en-US"/>
+              </w:rPr>
+              <w:t>5</w:t>
+            </w:r>
+          </w:p>
+        </w:tc>
+        <w:tc>
+          <w:tcPr>
+            <w:tcW w:w="4111" w:type="dxa"/>
+          </w:tcPr>
+          <w:p>
+            <w:pPr>
+              <w:tabs>
+                <w:tab w:val="left" w:pos="5105"/>
+              </w:tabs>
+              <w:rPr>
+                <w:b/>
+                <w:bCs/>
+                <w:sz w:val="32"/>
+                <w:szCs w:val="32"/>
+                <w:u w:val="single"/>
+                <w:lang w:val="en-US"/>
+              </w:rPr>
+            </w:pPr>
+            <w:r>
+              <w:rPr>
+                <w:b/>
+                <w:bCs/>
+                <w:sz w:val="32"/>
+                <w:szCs w:val="32"/>
+                <w:u w:val="single"/>
+                <w:lang w:val="en-US"/>
+              </w:rPr>
+              <w:t>AI plays fast if needed</w:t>
+            </w:r>
+          </w:p>
+          <w:p>
+            <w:pPr>
+              <w:tabs>
+                <w:tab w:val="left" w:pos="5105"/>
+              </w:tabs>
+              <w:rPr>
+                <w:b/>
+                <w:bCs/>
+                <w:sz w:val="32"/>
+                <w:szCs w:val="32"/>
+                <w:u w:val="single"/>
+                <w:lang w:val="en-US"/>
+              </w:rPr>
+            </w:pPr>
+          </w:p>
+          <w:p>
+            <w:pPr>
+              <w:tabs>
+                <w:tab w:val="left" w:pos="5105"/>
+              </w:tabs>
+              <w:rPr>
+                <w:sz w:val="32"/>
+                <w:szCs w:val="32"/>
+                <w:lang w:val="en-US"/>
+              </w:rPr>
+            </w:pPr>
+            <w:r>
+              <w:rPr>
+                <w:sz w:val="32"/>
+                <w:szCs w:val="32"/>
+                <w:lang w:val="en-US"/>
+              </w:rPr>
+              <w:t>1) Set clock time to 15 seconds, increment time to 0.</w:t>
+            </w:r>
+          </w:p>
+          <w:p>
+            <w:pPr>
+              <w:tabs>
+                <w:tab w:val="left" w:pos="5105"/>
+              </w:tabs>
+              <w:rPr>
+                <w:sz w:val="32"/>
+                <w:szCs w:val="32"/>
+                <w:lang w:val="en-US"/>
+              </w:rPr>
+            </w:pPr>
+          </w:p>
+          <w:p>
+            <w:pPr>
+              <w:rPr>
+                <w:sz w:val="32"/>
+                <w:szCs w:val="32"/>
+                <w:lang w:val="en-US"/>
+              </w:rPr>
+            </w:pPr>
+            <w:r>
+              <w:rPr>
+                <w:sz w:val="32"/>
+                <w:szCs w:val="32"/>
+                <w:lang w:val="en-US"/>
+              </w:rPr>
+              <w:t>2) Start a new game (player vs. bot).</w:t>
+            </w:r>
+          </w:p>
+          <w:p>
+            <w:pPr>
+              <w:tabs>
+                <w:tab w:val="left" w:pos="5105"/>
+              </w:tabs>
+              <w:rPr>
+                <w:sz w:val="32"/>
+                <w:szCs w:val="32"/>
+                <w:lang w:val="en-US"/>
+              </w:rPr>
+            </w:pPr>
+          </w:p>
+          <w:p>
+            <w:pPr>
+              <w:tabs>
+                <w:tab w:val="left" w:pos="5105"/>
+              </w:tabs>
+              <w:rPr>
+                <w:sz w:val="32"/>
+                <w:szCs w:val="32"/>
+                <w:lang w:val="en-US"/>
+              </w:rPr>
+            </w:pPr>
+            <w:r>
+              <w:rPr>
+                <w:sz w:val="32"/>
+                <w:szCs w:val="32"/>
+                <w:lang w:val="en-US"/>
+              </w:rPr>
+              <w:t>3) Play any moves, taking around 1 second before each move. Continue doing so for 10 moves, or until the game ends.</w:t>
+            </w:r>
+          </w:p>
+          <w:p>
+            <w:pPr>
+              <w:tabs>
+                <w:tab w:val="left" w:pos="5105"/>
+              </w:tabs>
+              <w:rPr>
+                <w:sz w:val="32"/>
+                <w:szCs w:val="32"/>
+                <w:lang w:val="en-US"/>
+              </w:rPr>
+            </w:pPr>
+          </w:p>
+        </w:tc>
+        <w:tc>
+          <w:tcPr>
+            <w:tcW w:w="3402" w:type="dxa"/>
+          </w:tcPr>
+          <w:p>
+            <w:pPr>
+              <w:rPr>
+                <w:sz w:val="32"/>
+                <w:szCs w:val="32"/>
+                <w:lang w:val="en-US"/>
+              </w:rPr>
+            </w:pPr>
+            <w:r>
+              <w:rPr>
+                <w:sz w:val="32"/>
+                <w:szCs w:val="32"/>
+                <w:lang w:val="en-US"/>
+              </w:rPr>
+              <w:t>The bot should not lose on time.</w:t>
+            </w:r>
+          </w:p>
+        </w:tc>
+        <w:tc>
+          <w:tcPr>
+            <w:tcW w:w="2126" w:type="dxa"/>
+          </w:tcPr>
+          <w:p>
+            <w:pPr>
+              <w:rPr>
+                <w:sz w:val="32"/>
+                <w:szCs w:val="32"/>
+                <w:lang w:val="en-US"/>
+              </w:rPr>
+            </w:pPr>
+          </w:p>
+        </w:tc>
+      </w:tr>
+      <w:tr>
+        <w:trPr>
+          <w:gridAfter w:val="1"/>
+          <w:wAfter w:w="2126" w:type="dxa"/>
+        </w:trPr>
+        <w:tc>
+          <w:tcPr>
+            <w:tcW w:w="1134" w:type="dxa"/>
+          </w:tcPr>
+          <w:p>
+            <w:pPr>
+              <w:jc w:val="center"/>
+              <w:rPr>
+                <w:sz w:val="32"/>
+                <w:szCs w:val="32"/>
+                <w:lang w:val="en-US"/>
+              </w:rPr>
+            </w:pPr>
+            <w:r>
+              <w:rPr>
+                <w:sz w:val="32"/>
+                <w:szCs w:val="32"/>
+                <w:lang w:val="en-US"/>
+              </w:rPr>
+              <w:lastRenderedPageBreak/>
+              <w:t>2</w:t>
+            </w:r>
+            <w:r>
+              <w:rPr>
+                <w:sz w:val="32"/>
+                <w:szCs w:val="32"/>
+                <w:lang w:val="en-US"/>
+              </w:rPr>
+              <w:t>6</w:t>
+            </w:r>
+          </w:p>
+        </w:tc>
+        <w:tc>
+          <w:tcPr>
+            <w:tcW w:w="4111" w:type="dxa"/>
+          </w:tcPr>
+          <w:p>
+            <w:pPr>
+              <w:tabs>
+                <w:tab w:val="left" w:pos="5105"/>
+              </w:tabs>
+              <w:rPr>
+                <w:b/>
+                <w:bCs/>
+                <w:sz w:val="32"/>
+                <w:szCs w:val="32"/>
+                <w:u w:val="single"/>
+                <w:lang w:val="en-US"/>
+              </w:rPr>
+            </w:pPr>
+            <w:r>
+              <w:rPr>
+                <w:b/>
+                <w:bCs/>
+                <w:sz w:val="32"/>
+                <w:szCs w:val="32"/>
+                <w:u w:val="single"/>
+                <w:lang w:val="en-US"/>
+              </w:rPr>
+              <w:t>AI calculates next moves</w:t>
+            </w:r>
+          </w:p>
+          <w:p>
+            <w:pPr>
+              <w:tabs>
+                <w:tab w:val="left" w:pos="5105"/>
+              </w:tabs>
+              <w:rPr>
+                <w:b/>
+                <w:bCs/>
+                <w:sz w:val="32"/>
+                <w:szCs w:val="32"/>
+                <w:u w:val="single"/>
+                <w:lang w:val="en-US"/>
+              </w:rPr>
+            </w:pPr>
+          </w:p>
+          <w:p>
+            <w:pPr>
+              <w:tabs>
+                <w:tab w:val="left" w:pos="5105"/>
+              </w:tabs>
+              <w:rPr>
+                <w:sz w:val="32"/>
+                <w:szCs w:val="32"/>
+                <w:lang w:val="en-US"/>
+              </w:rPr>
+            </w:pPr>
+            <w:r>
+              <w:rPr>
+                <w:sz w:val="32"/>
+                <w:szCs w:val="32"/>
+                <w:lang w:val="en-US"/>
+              </w:rPr>
+              <w:t>1) Set starting color to white.</w:t>
+            </w:r>
+          </w:p>
+          <w:p>
+            <w:pPr>
+              <w:tabs>
+                <w:tab w:val="left" w:pos="5105"/>
+              </w:tabs>
+              <w:rPr>
+                <w:b/>
+                <w:bCs/>
+                <w:sz w:val="32"/>
+                <w:szCs w:val="32"/>
+                <w:u w:val="single"/>
+                <w:lang w:val="en-US"/>
+              </w:rPr>
+            </w:pPr>
+          </w:p>
+          <w:p>
+            <w:pPr>
+              <w:rPr>
+                <w:sz w:val="32"/>
+                <w:szCs w:val="32"/>
+                <w:lang w:val="en-US"/>
+              </w:rPr>
+            </w:pPr>
+            <w:r>
+              <w:rPr>
+                <w:sz w:val="32"/>
+                <w:szCs w:val="32"/>
+                <w:lang w:val="en-US"/>
+              </w:rPr>
+              <w:t>2) Start a new game (player vs. bot).</w:t>
+            </w:r>
+          </w:p>
+          <w:p>
+            <w:pPr>
+              <w:rPr>
+                <w:sz w:val="32"/>
+                <w:szCs w:val="32"/>
+                <w:lang w:val="en-US"/>
+              </w:rPr>
+            </w:pPr>
+          </w:p>
+          <w:p>
+            <w:pPr>
+              <w:rPr>
+                <w:sz w:val="32"/>
+                <w:szCs w:val="32"/>
+                <w:lang w:val="en-US"/>
+              </w:rPr>
+            </w:pPr>
+            <w:r>
+              <w:rPr>
+                <w:sz w:val="32"/>
+                <w:szCs w:val="32"/>
+                <w:lang w:val="en-US"/>
+              </w:rPr>
+              <w:t xml:space="preserve">3) Play the opening of a Scholars mate (reference at the end). </w:t>
+            </w:r>
+            <w:r>
+              <w:rPr>
+                <w:sz w:val="32"/>
+                <w:szCs w:val="32"/>
+                <w:lang w:val="en-US"/>
+              </w:rPr>
+              <w:t>Make the best moves using a chess engine.</w:t>
+            </w:r>
+          </w:p>
+          <w:p>
+            <w:pPr>
+              <w:rPr>
+                <w:sz w:val="32"/>
+                <w:szCs w:val="32"/>
+                <w:lang w:val="en-US"/>
+              </w:rPr>
+            </w:pPr>
+          </w:p>
+        </w:tc>
+        <w:tc>
+          <w:tcPr>
+            <w:tcW w:w="3402" w:type="dxa"/>
+          </w:tcPr>
+          <w:p>
+            <w:pPr>
+              <w:rPr>
+                <w:sz w:val="32"/>
+                <w:szCs w:val="32"/>
+                <w:lang w:val="en-US"/>
+              </w:rPr>
+            </w:pPr>
+            <w:r>
+              <w:rPr>
+                <w:sz w:val="32"/>
+                <w:szCs w:val="32"/>
+                <w:lang w:val="en-US"/>
+              </w:rPr>
+              <w:t xml:space="preserve">After 5 moves of playing from both sides, the bot should not </w:t>
+            </w:r>
+            <w:r>
+              <w:rPr>
+                <w:sz w:val="32"/>
+                <w:szCs w:val="32"/>
+                <w:lang w:val="en-US"/>
+              </w:rPr>
+              <w:t>lose by checkmate</w:t>
+            </w:r>
+            <w:r>
+              <w:rPr>
+                <w:sz w:val="32"/>
+                <w:szCs w:val="32"/>
+                <w:lang w:val="en-US"/>
+              </w:rPr>
+              <w:t>, or lose any pieces.</w:t>
+            </w:r>
+          </w:p>
+        </w:tc>
+        <w:tc>
+          <w:tcPr>
+            <w:tcW w:w="2126" w:type="dxa"/>
+          </w:tcPr>
+          <w:p>
+            <w:pPr>
+              <w:rPr>
+                <w:sz w:val="32"/>
+                <w:szCs w:val="32"/>
+                <w:lang w:val="en-US"/>
+              </w:rPr>
+            </w:pPr>
+          </w:p>
+        </w:tc>
+      </w:tr>
+      <w:tr>
+        <w:trPr>
+          <w:gridAfter w:val="1"/>
+          <w:wAfter w:w="2126" w:type="dxa"/>
+        </w:trPr>
+        <w:tc>
+          <w:tcPr>
+            <w:tcW w:w="1134" w:type="dxa"/>
+          </w:tcPr>
+          <w:p>
+            <w:pPr>
+              <w:jc w:val="center"/>
+              <w:rPr>
+                <w:sz w:val="32"/>
+                <w:szCs w:val="32"/>
+                <w:lang w:val="en-US"/>
+              </w:rPr>
+            </w:pPr>
+            <w:r>
+              <w:rPr>
+                <w:sz w:val="32"/>
+                <w:szCs w:val="32"/>
+                <w:lang w:val="en-US"/>
+              </w:rPr>
+              <w:t>2</w:t>
+            </w:r>
+            <w:r>
+              <w:rPr>
+                <w:sz w:val="32"/>
+                <w:szCs w:val="32"/>
+                <w:lang w:val="en-US"/>
+              </w:rPr>
+              <w:t>7</w:t>
+            </w:r>
+          </w:p>
+        </w:tc>
+        <w:tc>
+          <w:tcPr>
+            <w:tcW w:w="4111" w:type="dxa"/>
+          </w:tcPr>
+          <w:p>
+            <w:pPr>
+              <w:tabs>
+                <w:tab w:val="left" w:pos="5105"/>
+              </w:tabs>
+              <w:rPr>
+                <w:b/>
+                <w:bCs/>
+                <w:sz w:val="32"/>
+                <w:szCs w:val="32"/>
+                <w:u w:val="single"/>
+                <w:lang w:val="en-US"/>
+              </w:rPr>
+            </w:pPr>
+            <w:r>
+              <w:rPr>
+                <w:b/>
+                <w:bCs/>
+                <w:sz w:val="32"/>
+                <w:szCs w:val="32"/>
+                <w:u w:val="single"/>
+                <w:lang w:val="en-US"/>
+              </w:rPr>
+              <w:t>AI doesn't accept bad draws</w:t>
+            </w:r>
+          </w:p>
+          <w:p>
+            <w:pPr>
+              <w:tabs>
+                <w:tab w:val="left" w:pos="5105"/>
+              </w:tabs>
+              <w:rPr>
+                <w:b/>
+                <w:bCs/>
+                <w:sz w:val="32"/>
+                <w:szCs w:val="32"/>
+                <w:u w:val="single"/>
+                <w:lang w:val="en-US"/>
+              </w:rPr>
+            </w:pPr>
+          </w:p>
+          <w:p>
+            <w:pPr>
+              <w:tabs>
+                <w:tab w:val="left" w:pos="5105"/>
+              </w:tabs>
+              <w:rPr>
+                <w:sz w:val="32"/>
+                <w:szCs w:val="32"/>
+                <w:lang w:val="en-US"/>
+              </w:rPr>
+            </w:pPr>
+            <w:r>
+              <w:rPr>
+                <w:sz w:val="32"/>
+                <w:szCs w:val="32"/>
+                <w:lang w:val="en-US"/>
+              </w:rPr>
+              <w:t>1) Start a new game (player vs. bot).</w:t>
+            </w:r>
+          </w:p>
+          <w:p>
+            <w:pPr>
+              <w:tabs>
+                <w:tab w:val="left" w:pos="5105"/>
+              </w:tabs>
+              <w:rPr>
+                <w:sz w:val="32"/>
+                <w:szCs w:val="32"/>
+                <w:lang w:val="en-US"/>
+              </w:rPr>
+            </w:pPr>
+          </w:p>
+          <w:p>
+            <w:pPr>
+              <w:tabs>
+                <w:tab w:val="left" w:pos="5105"/>
+              </w:tabs>
+              <w:rPr>
+                <w:sz w:val="32"/>
+                <w:szCs w:val="32"/>
+                <w:lang w:val="en-US"/>
+              </w:rPr>
+            </w:pPr>
+            <w:r>
+              <w:rPr>
+                <w:sz w:val="32"/>
+                <w:szCs w:val="32"/>
+                <w:lang w:val="en-US"/>
+              </w:rPr>
+              <w:t xml:space="preserve">2) </w:t>
+            </w:r>
+            <w:r>
+              <w:rPr>
+                <w:sz w:val="32"/>
+                <w:szCs w:val="32"/>
+                <w:lang w:val="en-US"/>
+              </w:rPr>
+              <w:t>Let one of your pieces</w:t>
+            </w:r>
+            <w:r>
+              <w:rPr>
+                <w:sz w:val="32"/>
+                <w:szCs w:val="32"/>
+                <w:lang w:val="en-US"/>
+              </w:rPr>
+              <w:t xml:space="preserve"> (not a pawn)</w:t>
+            </w:r>
+            <w:r>
+              <w:rPr>
+                <w:sz w:val="32"/>
+                <w:szCs w:val="32"/>
+                <w:lang w:val="en-US"/>
+              </w:rPr>
+              <w:t xml:space="preserve"> be captured by the bot</w:t>
+            </w:r>
+            <w:r>
+              <w:rPr>
+                <w:sz w:val="32"/>
+                <w:szCs w:val="32"/>
+                <w:lang w:val="en-US"/>
+              </w:rPr>
+              <w:t>, while not capturing anything yourself</w:t>
+            </w:r>
+            <w:r>
+              <w:rPr>
+                <w:sz w:val="32"/>
+                <w:szCs w:val="32"/>
+                <w:lang w:val="en-US"/>
+              </w:rPr>
+              <w:t>.</w:t>
+            </w:r>
+          </w:p>
+          <w:p>
+            <w:pPr>
+              <w:tabs>
+                <w:tab w:val="left" w:pos="5105"/>
+              </w:tabs>
+              <w:rPr>
+                <w:sz w:val="32"/>
+                <w:szCs w:val="32"/>
+                <w:lang w:val="en-US"/>
+              </w:rPr>
+            </w:pPr>
+          </w:p>
+          <w:p>
+            <w:pPr>
+              <w:tabs>
+                <w:tab w:val="left" w:pos="5105"/>
+              </w:tabs>
+              <w:rPr>
+                <w:sz w:val="32"/>
+                <w:szCs w:val="32"/>
+                <w:lang w:val="en-US"/>
+              </w:rPr>
+            </w:pPr>
+            <w:r>
+              <w:rPr>
+                <w:sz w:val="32"/>
+                <w:szCs w:val="32"/>
+                <w:lang w:val="en-US"/>
+              </w:rPr>
+              <w:t xml:space="preserve">3) </w:t>
+            </w:r>
+            <w:r>
+              <w:rPr>
+                <w:sz w:val="32"/>
+                <w:szCs w:val="32"/>
+                <w:lang w:val="en-US"/>
+              </w:rPr>
+              <w:t>Offer a draw.</w:t>
+            </w:r>
+          </w:p>
+          <w:p>
+            <w:pPr>
+              <w:tabs>
+                <w:tab w:val="left" w:pos="5105"/>
+              </w:tabs>
+              <w:rPr>
+                <w:sz w:val="32"/>
+                <w:szCs w:val="32"/>
+                <w:lang w:val="en-US"/>
+              </w:rPr>
+            </w:pPr>
+          </w:p>
+        </w:tc>
+        <w:tc>
+          <w:tcPr>
+            <w:tcW w:w="3402" w:type="dxa"/>
+          </w:tcPr>
+          <w:p>
+            <w:pPr>
+              <w:rPr>
+                <w:sz w:val="32"/>
+                <w:szCs w:val="32"/>
+                <w:lang w:val="en-US"/>
+              </w:rPr>
+            </w:pPr>
+            <w:r>
+              <w:rPr>
+                <w:sz w:val="32"/>
+                <w:szCs w:val="32"/>
+                <w:lang w:val="en-US"/>
+              </w:rPr>
+              <w:t xml:space="preserve">The bot </w:t>
+            </w:r>
+            <w:r>
+              <w:rPr>
+                <w:sz w:val="32"/>
+                <w:szCs w:val="32"/>
+                <w:lang w:val="en-US"/>
+              </w:rPr>
+              <w:t>rejects the draw</w:t>
+            </w:r>
+          </w:p>
+        </w:tc>
+        <w:tc>
+          <w:tcPr>
+            <w:tcW w:w="2126" w:type="dxa"/>
+          </w:tcPr>
+          <w:p>
+            <w:pPr>
+              <w:rPr>
+                <w:sz w:val="32"/>
+                <w:szCs w:val="32"/>
+                <w:lang w:val="en-US"/>
+              </w:rPr>
+            </w:pPr>
+          </w:p>
+        </w:tc>
+      </w:tr>
+      <w:tr>
+        <w:trPr>
+          <w:gridAfter w:val="1"/>
+          <w:wAfter w:w="2126" w:type="dxa"/>
+        </w:trPr>
+        <w:tc>
+          <w:tcPr>
+            <w:tcW w:w="1134" w:type="dxa"/>
+          </w:tcPr>
+          <w:p>
+            <w:pPr>
+              <w:jc w:val="center"/>
+              <w:rPr>
+                <w:sz w:val="32"/>
+                <w:szCs w:val="32"/>
+                <w:lang w:val="en-US"/>
+              </w:rPr>
+            </w:pPr>
+            <w:r>
+              <w:rPr>
+                <w:sz w:val="32"/>
+                <w:szCs w:val="32"/>
+                <w:lang w:val="en-US"/>
+              </w:rPr>
+              <w:t>2</w:t>
+            </w:r>
+            <w:r>
+              <w:rPr>
+                <w:sz w:val="32"/>
+                <w:szCs w:val="32"/>
+                <w:lang w:val="en-US"/>
+              </w:rPr>
+              <w:t>8</w:t>
+            </w:r>
+          </w:p>
+        </w:tc>
+        <w:tc>
+          <w:tcPr>
+            <w:tcW w:w="4111" w:type="dxa"/>
+          </w:tcPr>
+          <w:p>
+            <w:pPr>
+              <w:tabs>
+                <w:tab w:val="left" w:pos="5105"/>
+              </w:tabs>
+              <w:rPr>
+                <w:b/>
+                <w:bCs/>
+                <w:sz w:val="32"/>
+                <w:szCs w:val="32"/>
+                <w:u w:val="single"/>
+                <w:lang w:val="en-US"/>
+              </w:rPr>
+            </w:pPr>
+            <w:r>
+              <w:rPr>
+                <w:b/>
+                <w:bCs/>
+                <w:sz w:val="32"/>
+                <w:szCs w:val="32"/>
+                <w:u w:val="single"/>
+                <w:lang w:val="en-US"/>
+              </w:rPr>
+              <w:t>AI accepts good draws</w:t>
+            </w:r>
+          </w:p>
+          <w:p>
+            <w:pPr>
+              <w:tabs>
+                <w:tab w:val="left" w:pos="5105"/>
+              </w:tabs>
+              <w:rPr>
+                <w:b/>
+                <w:bCs/>
+                <w:sz w:val="32"/>
+                <w:szCs w:val="32"/>
+                <w:u w:val="single"/>
+                <w:lang w:val="en-US"/>
+              </w:rPr>
+            </w:pPr>
+          </w:p>
+          <w:p>
+            <w:pPr>
+              <w:tabs>
+                <w:tab w:val="left" w:pos="5105"/>
+              </w:tabs>
+              <w:rPr>
+                <w:sz w:val="32"/>
+                <w:szCs w:val="32"/>
+                <w:lang w:val="en-US"/>
+              </w:rPr>
+            </w:pPr>
+            <w:r>
+              <w:rPr>
+                <w:sz w:val="32"/>
+                <w:szCs w:val="32"/>
+                <w:lang w:val="en-US"/>
+              </w:rPr>
+              <w:t>1) Start a new game (player vs. bot).</w:t>
+            </w:r>
+          </w:p>
+          <w:p>
+            <w:pPr>
+              <w:tabs>
+                <w:tab w:val="left" w:pos="5105"/>
+              </w:tabs>
+              <w:rPr>
+                <w:sz w:val="32"/>
+                <w:szCs w:val="32"/>
+                <w:lang w:val="en-US"/>
+              </w:rPr>
+            </w:pPr>
+          </w:p>
+          <w:p>
+            <w:pPr>
+              <w:tabs>
+                <w:tab w:val="left" w:pos="5105"/>
+              </w:tabs>
+              <w:rPr>
+                <w:sz w:val="32"/>
+                <w:szCs w:val="32"/>
+                <w:lang w:val="en-US"/>
+              </w:rPr>
+            </w:pPr>
+            <w:r>
+              <w:rPr>
+                <w:sz w:val="32"/>
+                <w:szCs w:val="32"/>
+                <w:lang w:val="en-US"/>
+              </w:rPr>
+              <w:t>2) Play moves until you have an advantage of at least a bishop/knight. A chess engine can be used to play these moves.</w:t>
+            </w:r>
+          </w:p>
+          <w:p>
+            <w:pPr>
+              <w:tabs>
+                <w:tab w:val="left" w:pos="5105"/>
+              </w:tabs>
+              <w:rPr>
+                <w:sz w:val="32"/>
+                <w:szCs w:val="32"/>
+                <w:lang w:val="en-US"/>
+              </w:rPr>
+            </w:pPr>
+          </w:p>
+          <w:p>
+            <w:pPr>
+              <w:tabs>
+                <w:tab w:val="left" w:pos="5105"/>
+              </w:tabs>
+              <w:rPr>
+                <w:sz w:val="32"/>
+                <w:szCs w:val="32"/>
+                <w:lang w:val="en-US"/>
+              </w:rPr>
+            </w:pPr>
+            <w:r>
+              <w:rPr>
+                <w:sz w:val="32"/>
+                <w:szCs w:val="32"/>
+                <w:lang w:val="en-US"/>
+              </w:rPr>
+              <w:t>3) Offer a draw.</w:t>
+            </w:r>
+          </w:p>
+          <w:p>
+            <w:pPr>
+              <w:tabs>
+                <w:tab w:val="left" w:pos="5105"/>
+              </w:tabs>
+              <w:rPr>
+                <w:sz w:val="32"/>
+                <w:szCs w:val="32"/>
+                <w:lang w:val="en-US"/>
+              </w:rPr>
+            </w:pPr>
+          </w:p>
+        </w:tc>
+        <w:tc>
+          <w:tcPr>
+            <w:tcW w:w="3402" w:type="dxa"/>
+          </w:tcPr>
+          <w:p>
+            <w:pPr>
+              <w:rPr>
+                <w:sz w:val="32"/>
+                <w:szCs w:val="32"/>
+                <w:lang w:val="en-US"/>
+              </w:rPr>
+            </w:pPr>
+            <w:r>
+              <w:rPr>
+                <w:sz w:val="32"/>
+                <w:szCs w:val="32"/>
+                <w:lang w:val="en-US"/>
+              </w:rPr>
+              <w:t>The bot accepts the draw.</w:t>
             </w:r>
           </w:p>
         </w:tc>
@@ -4321,42 +6598,6 @@
         </w:tc>
       </w:tr>
     </w:tbl>
-    <w:p>
-      <w:pPr>
-        <w:rPr>
-          <w:sz w:val="32"/>
-          <w:szCs w:val="32"/>
-          <w:lang w:val="en-US"/>
-        </w:rPr>
-      </w:pPr>
-    </w:p>
-    <w:p>
-      <w:pPr>
-        <w:rPr>
-          <w:sz w:val="32"/>
-          <w:szCs w:val="32"/>
-          <w:lang w:val="en-US"/>
-        </w:rPr>
-      </w:pPr>
-    </w:p>
-    <w:p>
-      <w:pPr>
-        <w:rPr>
-          <w:sz w:val="32"/>
-          <w:szCs w:val="32"/>
-          <w:lang w:val="en-US"/>
-        </w:rPr>
-      </w:pPr>
-    </w:p>
-    <w:p>
-      <w:pPr>
-        <w:rPr>
-          <w:sz w:val="32"/>
-          <w:szCs w:val="32"/>
-          <w:lang w:val="en-US"/>
-        </w:rPr>
-      </w:pPr>
-    </w:p>
     <w:p>
       <w:pPr>
         <w:rPr>
@@ -4742,6 +6983,29 @@
         </w:rPr>
         <w:t xml:space="preserve"> (Article 3).</w:t>
       </w:r>
+    </w:p>
+    <w:p>
+      <w:pPr>
+        <w:tabs>
+          <w:tab w:val="left" w:pos="6087"/>
+        </w:tabs>
+        <w:rPr>
+          <w:sz w:val="32"/>
+          <w:szCs w:val="32"/>
+          <w:lang w:val="en-US"/>
+        </w:rPr>
+      </w:pPr>
+      <w:hyperlink r:id="rId5" w:history="1">
+        <w:r>
+          <w:rPr>
+            <w:rStyle w:val="Hyperlink"/>
+            <w:sz w:val="32"/>
+            <w:szCs w:val="32"/>
+            <w:lang w:val="en-US"/>
+          </w:rPr>
+          <w:t>Scholars mate</w:t>
+        </w:r>
+      </w:hyperlink>
       <w:r>
         <w:rPr>
           <w:sz w:val="32"/>

</xml_diff>